<commit_message>
Update instructor/TA in proj
</commit_message>
<xml_diff>
--- a/proj.docx
+++ b/proj.docx
@@ -6,6 +6,7 @@
       <w:pPr>
         <w:pStyle w:val="Heading2"/>
         <w:spacing w:before="0" w:after="0"/>
+        <w:contextualSpacing/>
         <w:jc w:val="both"/>
         <w:rPr/>
       </w:pPr>
@@ -35,14 +36,14 @@
         <w:tblLook w:val="0600"/>
       </w:tblPr>
       <w:tblGrid>
-        <w:gridCol w:w="6014"/>
-        <w:gridCol w:w="3345"/>
+        <w:gridCol w:w="4875"/>
+        <w:gridCol w:w="4484"/>
       </w:tblGrid>
       <w:tr>
         <w:trPr/>
         <w:tc>
           <w:tcPr>
-            <w:tcW w:w="6014" w:type="dxa"/>
+            <w:tcW w:w="4875" w:type="dxa"/>
             <w:tcBorders>
               <w:top w:val="single" w:sz="4" w:space="0" w:color="000000"/>
               <w:left w:val="single" w:sz="4" w:space="0" w:color="000000"/>
@@ -55,10 +56,10 @@
               <w:keepNext w:val="false"/>
               <w:keepLines w:val="false"/>
               <w:widowControl w:val="false"/>
-              <w:pBdr/>
               <w:shd w:val="clear" w:fill="auto"/>
               <w:spacing w:lineRule="auto" w:line="240" w:before="0" w:after="0"/>
               <w:ind w:left="0" w:right="0" w:hanging="0"/>
+              <w:contextualSpacing/>
               <w:jc w:val="left"/>
               <w:rPr>
                 <w:i/>
@@ -79,9 +80,10 @@
         </w:tc>
         <w:tc>
           <w:tcPr>
-            <w:tcW w:w="3345" w:type="dxa"/>
+            <w:tcW w:w="4484" w:type="dxa"/>
             <w:tcBorders>
               <w:top w:val="single" w:sz="4" w:space="0" w:color="000000"/>
+              <w:left w:val="single" w:sz="4" w:space="0" w:color="000000"/>
               <w:right w:val="single" w:sz="4" w:space="0" w:color="000000"/>
               <w:insideV w:val="single" w:sz="4" w:space="0" w:color="000000"/>
             </w:tcBorders>
@@ -93,10 +95,10 @@
               <w:keepNext w:val="false"/>
               <w:keepLines w:val="false"/>
               <w:widowControl w:val="false"/>
-              <w:pBdr/>
               <w:shd w:val="clear" w:fill="auto"/>
               <w:spacing w:lineRule="auto" w:line="240" w:before="0" w:after="0"/>
               <w:ind w:left="0" w:right="0" w:hanging="0"/>
+              <w:contextualSpacing/>
               <w:jc w:val="right"/>
               <w:rPr>
                 <w:sz w:val="24"/>
@@ -117,7 +119,7 @@
         <w:trPr/>
         <w:tc>
           <w:tcPr>
-            <w:tcW w:w="6014" w:type="dxa"/>
+            <w:tcW w:w="4875" w:type="dxa"/>
             <w:tcBorders>
               <w:left w:val="single" w:sz="4" w:space="0" w:color="000000"/>
             </w:tcBorders>
@@ -129,10 +131,10 @@
               <w:keepNext w:val="false"/>
               <w:keepLines w:val="false"/>
               <w:widowControl w:val="false"/>
-              <w:pBdr/>
               <w:shd w:val="clear" w:fill="auto"/>
               <w:spacing w:lineRule="auto" w:line="240" w:before="0" w:after="0"/>
               <w:ind w:left="0" w:right="0" w:hanging="0"/>
+              <w:contextualSpacing/>
               <w:jc w:val="left"/>
               <w:rPr>
                 <w:sz w:val="24"/>
@@ -150,8 +152,9 @@
         </w:tc>
         <w:tc>
           <w:tcPr>
-            <w:tcW w:w="3345" w:type="dxa"/>
+            <w:tcW w:w="4484" w:type="dxa"/>
             <w:tcBorders>
+              <w:left w:val="single" w:sz="4" w:space="0" w:color="000000"/>
               <w:right w:val="single" w:sz="4" w:space="0" w:color="000000"/>
               <w:insideV w:val="single" w:sz="4" w:space="0" w:color="000000"/>
             </w:tcBorders>
@@ -163,10 +166,10 @@
               <w:keepNext w:val="false"/>
               <w:keepLines w:val="false"/>
               <w:widowControl w:val="false"/>
-              <w:pBdr/>
               <w:shd w:val="clear" w:fill="auto"/>
               <w:spacing w:lineRule="auto" w:line="240" w:before="0" w:after="0"/>
               <w:ind w:left="0" w:right="0" w:hanging="0"/>
+              <w:contextualSpacing/>
               <w:jc w:val="right"/>
               <w:rPr>
                 <w:sz w:val="24"/>
@@ -186,8 +189,9 @@
         <w:trPr/>
         <w:tc>
           <w:tcPr>
-            <w:tcW w:w="6014" w:type="dxa"/>
+            <w:tcW w:w="4875" w:type="dxa"/>
             <w:tcBorders>
+              <w:top w:val="single" w:sz="4" w:space="0" w:color="000000"/>
               <w:left w:val="single" w:sz="4" w:space="0" w:color="000000"/>
               <w:bottom w:val="single" w:sz="4" w:space="0" w:color="000000"/>
               <w:insideH w:val="single" w:sz="4" w:space="0" w:color="000000"/>
@@ -200,10 +204,10 @@
               <w:keepNext w:val="false"/>
               <w:keepLines w:val="false"/>
               <w:widowControl w:val="false"/>
-              <w:pBdr/>
               <w:shd w:val="clear" w:fill="auto"/>
               <w:spacing w:lineRule="auto" w:line="240" w:before="0" w:after="0"/>
               <w:ind w:left="0" w:right="0" w:hanging="0"/>
+              <w:contextualSpacing/>
               <w:jc w:val="left"/>
               <w:rPr>
                 <w:sz w:val="24"/>
@@ -221,8 +225,10 @@
         </w:tc>
         <w:tc>
           <w:tcPr>
-            <w:tcW w:w="3345" w:type="dxa"/>
+            <w:tcW w:w="4484" w:type="dxa"/>
             <w:tcBorders>
+              <w:top w:val="single" w:sz="4" w:space="0" w:color="000000"/>
+              <w:left w:val="single" w:sz="4" w:space="0" w:color="000000"/>
               <w:bottom w:val="single" w:sz="4" w:space="0" w:color="000000"/>
               <w:right w:val="single" w:sz="4" w:space="0" w:color="000000"/>
               <w:insideH w:val="single" w:sz="4" w:space="0" w:color="000000"/>
@@ -236,16 +242,20 @@
               <w:keepNext w:val="false"/>
               <w:keepLines w:val="false"/>
               <w:widowControl w:val="false"/>
-              <w:pBdr/>
               <w:shd w:val="clear" w:fill="auto"/>
               <w:spacing w:lineRule="auto" w:line="240" w:before="0" w:after="0"/>
               <w:ind w:left="0" w:right="0" w:hanging="0"/>
+              <w:contextualSpacing/>
               <w:jc w:val="right"/>
+              <w:rPr/>
+            </w:pPr>
+            <w:r>
               <w:rPr>
                 <w:sz w:val="24"/>
                 <w:szCs w:val="24"/>
               </w:rPr>
-            </w:pPr>
+              <w:t xml:space="preserve">Instructor: </w:t>
+            </w:r>
             <w:r>
               <w:rPr>
                 <w:sz w:val="24"/>
@@ -254,6 +264,25 @@
               <w:t>Aggelos Kiayias</w:t>
             </w:r>
           </w:p>
+          <w:p>
+            <w:pPr>
+              <w:pStyle w:val="Normal"/>
+              <w:widowControl w:val="false"/>
+              <w:shd w:val="clear" w:fill="auto"/>
+              <w:spacing w:lineRule="auto" w:line="240" w:before="0" w:after="0"/>
+              <w:ind w:left="0" w:right="0" w:hanging="0"/>
+              <w:contextualSpacing/>
+              <w:jc w:val="right"/>
+              <w:rPr/>
+            </w:pPr>
+            <w:r>
+              <w:rPr>
+                <w:sz w:val="24"/>
+                <w:szCs w:val="24"/>
+              </w:rPr>
+              <w:t>Teaching Assistant: Dimitris Karakostas</w:t>
+            </w:r>
+          </w:p>
         </w:tc>
       </w:tr>
     </w:tbl>
@@ -261,6 +290,7 @@
       <w:pPr>
         <w:pStyle w:val="Heading2"/>
         <w:spacing w:before="0" w:after="0"/>
+        <w:contextualSpacing/>
         <w:jc w:val="both"/>
         <w:rPr/>
       </w:pPr>
@@ -276,17 +306,19 @@
       <w:pPr>
         <w:pStyle w:val="Normal"/>
         <w:spacing w:before="0" w:after="0"/>
-        <w:jc w:val="both"/>
-        <w:rPr/>
-      </w:pPr>
-      <w:r>
-        <w:rPr/>
-      </w:r>
-    </w:p>
-    <w:p>
-      <w:pPr>
-        <w:pStyle w:val="Normal"/>
-        <w:spacing w:before="0" w:after="0"/>
+        <w:contextualSpacing/>
+        <w:jc w:val="both"/>
+        <w:rPr/>
+      </w:pPr>
+      <w:r>
+        <w:rPr/>
+      </w:r>
+    </w:p>
+    <w:p>
+      <w:pPr>
+        <w:pStyle w:val="Normal"/>
+        <w:spacing w:before="0" w:after="0"/>
+        <w:contextualSpacing/>
         <w:jc w:val="both"/>
         <w:rPr/>
       </w:pPr>
@@ -299,17 +331,19 @@
       <w:pPr>
         <w:pStyle w:val="Normal"/>
         <w:spacing w:before="0" w:after="0"/>
-        <w:jc w:val="both"/>
-        <w:rPr/>
-      </w:pPr>
-      <w:r>
-        <w:rPr/>
-      </w:r>
-    </w:p>
-    <w:p>
-      <w:pPr>
-        <w:pStyle w:val="Normal"/>
-        <w:spacing w:before="0" w:after="0"/>
+        <w:contextualSpacing/>
+        <w:jc w:val="both"/>
+        <w:rPr/>
+      </w:pPr>
+      <w:r>
+        <w:rPr/>
+      </w:r>
+    </w:p>
+    <w:p>
+      <w:pPr>
+        <w:pStyle w:val="Normal"/>
+        <w:spacing w:before="0" w:after="0"/>
+        <w:contextualSpacing/>
         <w:jc w:val="both"/>
         <w:rPr/>
       </w:pPr>
@@ -336,17 +370,19 @@
       <w:pPr>
         <w:pStyle w:val="Normal"/>
         <w:spacing w:before="0" w:after="0"/>
-        <w:jc w:val="both"/>
-        <w:rPr/>
-      </w:pPr>
-      <w:r>
-        <w:rPr/>
-      </w:r>
-    </w:p>
-    <w:p>
-      <w:pPr>
-        <w:pStyle w:val="Normal"/>
-        <w:spacing w:before="0" w:after="0"/>
+        <w:contextualSpacing/>
+        <w:jc w:val="both"/>
+        <w:rPr/>
+      </w:pPr>
+      <w:r>
+        <w:rPr/>
+      </w:r>
+    </w:p>
+    <w:p>
+      <w:pPr>
+        <w:pStyle w:val="Normal"/>
+        <w:spacing w:before="0" w:after="0"/>
+        <w:contextualSpacing/>
         <w:jc w:val="both"/>
         <w:rPr/>
       </w:pPr>
@@ -403,13 +439,16 @@
         </w:rPr>
       </w:pPr>
       <w:r>
-        <w:rPr/>
+        <w:rPr>
+          <w:u w:val="none"/>
+        </w:rPr>
       </w:r>
     </w:p>
     <w:p>
       <w:pPr>
         <w:pStyle w:val="Heading3"/>
         <w:spacing w:before="0" w:after="0"/>
+        <w:contextualSpacing/>
         <w:jc w:val="both"/>
         <w:rPr/>
       </w:pPr>
@@ -424,17 +463,19 @@
       <w:pPr>
         <w:pStyle w:val="Normal"/>
         <w:spacing w:before="0" w:after="0"/>
-        <w:jc w:val="both"/>
-        <w:rPr/>
-      </w:pPr>
-      <w:r>
-        <w:rPr/>
-      </w:r>
-    </w:p>
-    <w:p>
-      <w:pPr>
-        <w:pStyle w:val="Normal"/>
-        <w:spacing w:before="0" w:after="0"/>
+        <w:contextualSpacing/>
+        <w:jc w:val="both"/>
+        <w:rPr/>
+      </w:pPr>
+      <w:r>
+        <w:rPr/>
+      </w:r>
+    </w:p>
+    <w:p>
+      <w:pPr>
+        <w:pStyle w:val="Normal"/>
+        <w:spacing w:before="0" w:after="0"/>
+        <w:contextualSpacing/>
         <w:jc w:val="both"/>
         <w:rPr/>
       </w:pPr>
@@ -475,17 +516,19 @@
       <w:pPr>
         <w:pStyle w:val="Normal"/>
         <w:spacing w:before="0" w:after="0"/>
-        <w:jc w:val="both"/>
-        <w:rPr/>
-      </w:pPr>
-      <w:r>
-        <w:rPr/>
-      </w:r>
-    </w:p>
-    <w:p>
-      <w:pPr>
-        <w:pStyle w:val="Normal"/>
-        <w:spacing w:before="0" w:after="0"/>
+        <w:contextualSpacing/>
+        <w:jc w:val="both"/>
+        <w:rPr/>
+      </w:pPr>
+      <w:r>
+        <w:rPr/>
+      </w:r>
+    </w:p>
+    <w:p>
+      <w:pPr>
+        <w:pStyle w:val="Normal"/>
+        <w:spacing w:before="0" w:after="0"/>
+        <w:contextualSpacing/>
         <w:jc w:val="both"/>
         <w:rPr/>
       </w:pPr>
@@ -498,17 +541,19 @@
       <w:pPr>
         <w:pStyle w:val="Normal"/>
         <w:spacing w:before="0" w:after="0"/>
-        <w:jc w:val="both"/>
-        <w:rPr/>
-      </w:pPr>
-      <w:r>
-        <w:rPr/>
-      </w:r>
-    </w:p>
-    <w:p>
-      <w:pPr>
-        <w:pStyle w:val="Normal"/>
-        <w:spacing w:before="0" w:after="0"/>
+        <w:contextualSpacing/>
+        <w:jc w:val="both"/>
+        <w:rPr/>
+      </w:pPr>
+      <w:r>
+        <w:rPr/>
+      </w:r>
+    </w:p>
+    <w:p>
+      <w:pPr>
+        <w:pStyle w:val="Normal"/>
+        <w:spacing w:before="0" w:after="0"/>
+        <w:contextualSpacing/>
         <w:jc w:val="both"/>
         <w:rPr/>
       </w:pPr>
@@ -548,17 +593,19 @@
       <w:pPr>
         <w:pStyle w:val="Normal"/>
         <w:spacing w:before="0" w:after="0"/>
-        <w:jc w:val="both"/>
-        <w:rPr/>
-      </w:pPr>
-      <w:r>
-        <w:rPr/>
-      </w:r>
-    </w:p>
-    <w:p>
-      <w:pPr>
-        <w:pStyle w:val="Normal"/>
-        <w:spacing w:before="0" w:after="0"/>
+        <w:contextualSpacing/>
+        <w:jc w:val="both"/>
+        <w:rPr/>
+      </w:pPr>
+      <w:r>
+        <w:rPr/>
+      </w:r>
+    </w:p>
+    <w:p>
+      <w:pPr>
+        <w:pStyle w:val="Normal"/>
+        <w:spacing w:before="0" w:after="0"/>
+        <w:contextualSpacing/>
         <w:jc w:val="both"/>
         <w:rPr/>
       </w:pPr>
@@ -573,6 +620,7 @@
       <w:pPr>
         <w:pStyle w:val="Normal"/>
         <w:spacing w:before="0" w:after="0"/>
+        <w:contextualSpacing/>
         <w:jc w:val="both"/>
         <w:rPr>
           <w:b/>
@@ -580,13 +628,16 @@
         </w:rPr>
       </w:pPr>
       <w:r>
-        <w:rPr/>
+        <w:rPr>
+          <w:b/>
+        </w:rPr>
       </w:r>
     </w:p>
     <w:p>
       <w:pPr>
         <w:pStyle w:val="Heading4"/>
         <w:spacing w:before="0" w:after="0"/>
+        <w:contextualSpacing/>
         <w:jc w:val="both"/>
         <w:rPr/>
       </w:pPr>
@@ -601,6 +652,7 @@
       <w:pPr>
         <w:pStyle w:val="Normal"/>
         <w:spacing w:before="0" w:after="0"/>
+        <w:contextualSpacing/>
         <w:jc w:val="both"/>
         <w:rPr/>
       </w:pPr>
@@ -653,13 +705,16 @@
         </w:rPr>
       </w:pPr>
       <w:r>
-        <w:rPr/>
+        <w:rPr>
+          <w:u w:val="none"/>
+        </w:rPr>
       </w:r>
     </w:p>
     <w:p>
       <w:pPr>
         <w:pStyle w:val="Heading3"/>
         <w:spacing w:before="0" w:after="0"/>
+        <w:contextualSpacing/>
         <w:jc w:val="both"/>
         <w:rPr/>
       </w:pPr>
@@ -676,19 +731,23 @@
       <w:pPr>
         <w:pStyle w:val="Normal"/>
         <w:spacing w:before="0" w:after="0"/>
+        <w:contextualSpacing/>
         <w:jc w:val="both"/>
         <w:rPr>
           <w:rFonts w:ascii="Arial Unicode MS" w:hAnsi="Arial Unicode MS" w:eastAsia="Arial Unicode MS" w:cs="Arial Unicode MS"/>
         </w:rPr>
       </w:pPr>
       <w:r>
-        <w:rPr/>
-      </w:r>
-    </w:p>
-    <w:p>
-      <w:pPr>
-        <w:pStyle w:val="Normal"/>
-        <w:spacing w:before="0" w:after="0"/>
+        <w:rPr>
+          <w:rFonts w:eastAsia="Arial Unicode MS" w:cs="Arial Unicode MS" w:ascii="Arial Unicode MS" w:hAnsi="Arial Unicode MS"/>
+        </w:rPr>
+      </w:r>
+    </w:p>
+    <w:p>
+      <w:pPr>
+        <w:pStyle w:val="Normal"/>
+        <w:spacing w:before="0" w:after="0"/>
+        <w:contextualSpacing/>
         <w:jc w:val="both"/>
         <w:rPr/>
       </w:pPr>
@@ -715,17 +774,19 @@
       <w:pPr>
         <w:pStyle w:val="Normal"/>
         <w:spacing w:before="0" w:after="0"/>
-        <w:jc w:val="both"/>
-        <w:rPr/>
-      </w:pPr>
-      <w:r>
-        <w:rPr/>
-      </w:r>
-    </w:p>
-    <w:p>
-      <w:pPr>
-        <w:pStyle w:val="Normal"/>
-        <w:spacing w:before="0" w:after="0"/>
+        <w:contextualSpacing/>
+        <w:jc w:val="both"/>
+        <w:rPr/>
+      </w:pPr>
+      <w:r>
+        <w:rPr/>
+      </w:r>
+    </w:p>
+    <w:p>
+      <w:pPr>
+        <w:pStyle w:val="Normal"/>
+        <w:spacing w:before="0" w:after="0"/>
+        <w:contextualSpacing/>
         <w:jc w:val="both"/>
         <w:rPr/>
       </w:pPr>
@@ -738,17 +799,19 @@
       <w:pPr>
         <w:pStyle w:val="Normal"/>
         <w:spacing w:before="0" w:after="0"/>
-        <w:jc w:val="both"/>
-        <w:rPr/>
-      </w:pPr>
-      <w:r>
-        <w:rPr/>
-      </w:r>
-    </w:p>
-    <w:p>
-      <w:pPr>
-        <w:pStyle w:val="Normal"/>
-        <w:spacing w:before="0" w:after="0"/>
+        <w:contextualSpacing/>
+        <w:jc w:val="both"/>
+        <w:rPr/>
+      </w:pPr>
+      <w:r>
+        <w:rPr/>
+      </w:r>
+    </w:p>
+    <w:p>
+      <w:pPr>
+        <w:pStyle w:val="Normal"/>
+        <w:spacing w:before="0" w:after="0"/>
+        <w:contextualSpacing/>
         <w:jc w:val="both"/>
         <w:rPr/>
       </w:pPr>
@@ -761,6 +824,7 @@
       <w:pPr>
         <w:pStyle w:val="Normal"/>
         <w:spacing w:before="0" w:after="0"/>
+        <w:contextualSpacing/>
         <w:jc w:val="both"/>
         <w:rPr/>
       </w:pPr>
@@ -772,6 +836,7 @@
       <w:pPr>
         <w:pStyle w:val="Heading4"/>
         <w:spacing w:before="0" w:after="0"/>
+        <w:contextualSpacing/>
         <w:jc w:val="both"/>
         <w:rPr/>
       </w:pPr>
@@ -786,6 +851,7 @@
       <w:pPr>
         <w:pStyle w:val="Normal"/>
         <w:spacing w:before="0" w:after="0"/>
+        <w:contextualSpacing/>
         <w:jc w:val="both"/>
         <w:rPr/>
       </w:pPr>
@@ -1036,13 +1102,16 @@
         </w:rPr>
       </w:pPr>
       <w:r>
-        <w:rPr/>
+        <w:rPr>
+          <w:u w:val="none"/>
+        </w:rPr>
       </w:r>
     </w:p>
     <w:p>
       <w:pPr>
         <w:pStyle w:val="Heading3"/>
         <w:spacing w:before="0" w:after="0"/>
+        <w:contextualSpacing/>
         <w:jc w:val="both"/>
         <w:rPr/>
       </w:pPr>
@@ -1057,6 +1126,7 @@
       <w:pPr>
         <w:pStyle w:val="Normal"/>
         <w:spacing w:before="0" w:after="0"/>
+        <w:contextualSpacing/>
         <w:jc w:val="both"/>
         <w:rPr/>
       </w:pPr>
@@ -1069,6 +1139,7 @@
       <w:pPr>
         <w:pStyle w:val="Normal"/>
         <w:spacing w:before="0" w:after="0"/>
+        <w:contextualSpacing/>
         <w:jc w:val="both"/>
         <w:rPr/>
       </w:pPr>
@@ -1080,6 +1151,7 @@
       <w:pPr>
         <w:pStyle w:val="Heading3"/>
         <w:spacing w:before="0" w:after="0"/>
+        <w:contextualSpacing/>
         <w:jc w:val="both"/>
         <w:rPr/>
       </w:pPr>
@@ -1094,6 +1166,7 @@
       <w:pPr>
         <w:pStyle w:val="Normal"/>
         <w:spacing w:before="0" w:after="0"/>
+        <w:contextualSpacing/>
         <w:jc w:val="both"/>
         <w:rPr/>
       </w:pPr>
@@ -1239,6 +1312,7 @@
       <w:rPr>
         <w:rFonts w:ascii="Wingdings" w:hAnsi="Wingdings" w:cs="Wingdings" w:hint="default"/>
         <w:u w:val="none"/>
+        <w:rFonts w:cs="Wingdings"/>
       </w:rPr>
     </w:lvl>
     <w:lvl w:ilvl="1">
@@ -1252,6 +1326,7 @@
       <w:rPr>
         <w:rFonts w:ascii="Wingdings 2" w:hAnsi="Wingdings 2" w:cs="Wingdings 2" w:hint="default"/>
         <w:u w:val="none"/>
+        <w:rFonts w:cs="Wingdings 2"/>
       </w:rPr>
     </w:lvl>
     <w:lvl w:ilvl="2">
@@ -1265,6 +1340,7 @@
       <w:rPr>
         <w:rFonts w:ascii="OpenSymbol" w:hAnsi="OpenSymbol" w:cs="OpenSymbol" w:hint="default"/>
         <w:u w:val="none"/>
+        <w:rFonts w:cs="OpenSymbol"/>
       </w:rPr>
     </w:lvl>
     <w:lvl w:ilvl="3">
@@ -1278,6 +1354,7 @@
       <w:rPr>
         <w:rFonts w:ascii="Wingdings" w:hAnsi="Wingdings" w:cs="Wingdings" w:hint="default"/>
         <w:u w:val="none"/>
+        <w:rFonts w:cs="Wingdings"/>
       </w:rPr>
     </w:lvl>
     <w:lvl w:ilvl="4">
@@ -1291,6 +1368,7 @@
       <w:rPr>
         <w:rFonts w:ascii="Wingdings 2" w:hAnsi="Wingdings 2" w:cs="Wingdings 2" w:hint="default"/>
         <w:u w:val="none"/>
+        <w:rFonts w:cs="Wingdings 2"/>
       </w:rPr>
     </w:lvl>
     <w:lvl w:ilvl="5">
@@ -1304,6 +1382,7 @@
       <w:rPr>
         <w:rFonts w:ascii="OpenSymbol" w:hAnsi="OpenSymbol" w:cs="OpenSymbol" w:hint="default"/>
         <w:u w:val="none"/>
+        <w:rFonts w:cs="OpenSymbol"/>
       </w:rPr>
     </w:lvl>
     <w:lvl w:ilvl="6">
@@ -1317,6 +1396,7 @@
       <w:rPr>
         <w:rFonts w:ascii="Wingdings" w:hAnsi="Wingdings" w:cs="Wingdings" w:hint="default"/>
         <w:u w:val="none"/>
+        <w:rFonts w:cs="Wingdings"/>
       </w:rPr>
     </w:lvl>
     <w:lvl w:ilvl="7">
@@ -1330,6 +1410,7 @@
       <w:rPr>
         <w:rFonts w:ascii="Wingdings 2" w:hAnsi="Wingdings 2" w:cs="Wingdings 2" w:hint="default"/>
         <w:u w:val="none"/>
+        <w:rFonts w:cs="Wingdings 2"/>
       </w:rPr>
     </w:lvl>
     <w:lvl w:ilvl="8">
@@ -1343,6 +1424,7 @@
       <w:rPr>
         <w:rFonts w:ascii="OpenSymbol" w:hAnsi="OpenSymbol" w:cs="OpenSymbol" w:hint="default"/>
         <w:u w:val="none"/>
+        <w:rFonts w:cs="OpenSymbol"/>
       </w:rPr>
     </w:lvl>
   </w:abstractNum>
@@ -1456,7 +1538,6 @@
     <w:rPrDefault>
       <w:rPr>
         <w:rFonts w:ascii="Arial" w:hAnsi="Arial" w:eastAsia="Arial" w:cs="Arial"/>
-        <w:sz w:val="22"/>
         <w:szCs w:val="22"/>
         <w:lang w:val="en" w:eastAsia="zh-CN" w:bidi="hi-IN"/>
       </w:rPr>
@@ -1470,8 +1551,10 @@
     <w:qFormat/>
     <w:pPr>
       <w:widowControl w:val="false"/>
+      <w:bidi w:val="0"/>
       <w:spacing w:lineRule="auto" w:line="276" w:before="0" w:after="0"/>
       <w:contextualSpacing/>
+      <w:jc w:val="left"/>
     </w:pPr>
     <w:rPr>
       <w:rFonts w:ascii="Arial" w:hAnsi="Arial" w:eastAsia="Arial" w:cs="Arial"/>
@@ -1484,99 +1567,119 @@
   </w:style>
   <w:style w:type="paragraph" w:styleId="Heading1">
     <w:name w:val="Heading 1"/>
-    <w:basedOn w:val="Normal1"/>
     <w:next w:val="Normal"/>
     <w:qFormat/>
     <w:pPr>
       <w:keepNext w:val="true"/>
       <w:keepLines/>
+      <w:widowControl w:val="false"/>
       <w:spacing w:lineRule="auto" w:line="240" w:before="400" w:after="120"/>
     </w:pPr>
     <w:rPr>
+      <w:rFonts w:ascii="Arial" w:hAnsi="Arial" w:eastAsia="Arial" w:cs="Arial"/>
+      <w:color w:val="auto"/>
+      <w:kern w:val="0"/>
       <w:sz w:val="40"/>
       <w:szCs w:val="40"/>
+      <w:lang w:val="en" w:eastAsia="zh-CN" w:bidi="hi-IN"/>
     </w:rPr>
   </w:style>
   <w:style w:type="paragraph" w:styleId="Heading2">
     <w:name w:val="Heading 2"/>
-    <w:basedOn w:val="Normal1"/>
     <w:next w:val="Normal"/>
     <w:qFormat/>
     <w:pPr>
       <w:keepNext w:val="true"/>
       <w:keepLines/>
+      <w:widowControl w:val="false"/>
       <w:spacing w:lineRule="auto" w:line="240" w:before="360" w:after="120"/>
     </w:pPr>
     <w:rPr>
+      <w:rFonts w:ascii="Arial" w:hAnsi="Arial" w:eastAsia="Arial" w:cs="Arial"/>
       <w:b w:val="false"/>
+      <w:color w:val="auto"/>
+      <w:kern w:val="0"/>
       <w:sz w:val="32"/>
       <w:szCs w:val="32"/>
+      <w:lang w:val="en" w:eastAsia="zh-CN" w:bidi="hi-IN"/>
     </w:rPr>
   </w:style>
   <w:style w:type="paragraph" w:styleId="Heading3">
     <w:name w:val="Heading 3"/>
-    <w:basedOn w:val="Normal1"/>
     <w:next w:val="Normal"/>
     <w:qFormat/>
     <w:pPr>
       <w:keepNext w:val="true"/>
       <w:keepLines/>
+      <w:widowControl w:val="false"/>
       <w:spacing w:lineRule="auto" w:line="240" w:before="320" w:after="80"/>
     </w:pPr>
     <w:rPr>
+      <w:rFonts w:ascii="Arial" w:hAnsi="Arial" w:eastAsia="Arial" w:cs="Arial"/>
       <w:b w:val="false"/>
       <w:color w:val="434343"/>
+      <w:kern w:val="0"/>
       <w:sz w:val="28"/>
       <w:szCs w:val="28"/>
+      <w:lang w:val="en" w:eastAsia="zh-CN" w:bidi="hi-IN"/>
     </w:rPr>
   </w:style>
   <w:style w:type="paragraph" w:styleId="Heading4">
     <w:name w:val="Heading 4"/>
-    <w:basedOn w:val="Normal1"/>
     <w:next w:val="Normal"/>
     <w:qFormat/>
     <w:pPr>
       <w:keepNext w:val="true"/>
       <w:keepLines/>
+      <w:widowControl w:val="false"/>
       <w:spacing w:lineRule="auto" w:line="240" w:before="280" w:after="80"/>
     </w:pPr>
     <w:rPr>
+      <w:rFonts w:ascii="Arial" w:hAnsi="Arial" w:eastAsia="Arial" w:cs="Arial"/>
       <w:color w:val="666666"/>
+      <w:kern w:val="0"/>
       <w:sz w:val="24"/>
       <w:szCs w:val="24"/>
+      <w:lang w:val="en" w:eastAsia="zh-CN" w:bidi="hi-IN"/>
     </w:rPr>
   </w:style>
   <w:style w:type="paragraph" w:styleId="Heading5">
     <w:name w:val="Heading 5"/>
-    <w:basedOn w:val="Normal1"/>
     <w:next w:val="Normal"/>
     <w:qFormat/>
     <w:pPr>
       <w:keepNext w:val="true"/>
       <w:keepLines/>
+      <w:widowControl w:val="false"/>
       <w:spacing w:lineRule="auto" w:line="240" w:before="240" w:after="80"/>
     </w:pPr>
     <w:rPr>
+      <w:rFonts w:ascii="Arial" w:hAnsi="Arial" w:eastAsia="Arial" w:cs="Arial"/>
       <w:color w:val="666666"/>
+      <w:kern w:val="0"/>
       <w:sz w:val="22"/>
       <w:szCs w:val="22"/>
+      <w:lang w:val="en" w:eastAsia="zh-CN" w:bidi="hi-IN"/>
     </w:rPr>
   </w:style>
   <w:style w:type="paragraph" w:styleId="Heading6">
     <w:name w:val="Heading 6"/>
-    <w:basedOn w:val="Normal1"/>
     <w:next w:val="Normal"/>
     <w:qFormat/>
     <w:pPr>
       <w:keepNext w:val="true"/>
       <w:keepLines/>
+      <w:widowControl w:val="false"/>
       <w:spacing w:lineRule="auto" w:line="240" w:before="240" w:after="80"/>
     </w:pPr>
     <w:rPr>
+      <w:rFonts w:ascii="Arial" w:hAnsi="Arial" w:eastAsia="Arial" w:cs="Arial"/>
       <w:i/>
       <w:color w:val="666666"/>
+      <w:kern w:val="0"/>
       <w:sz w:val="22"/>
       <w:szCs w:val="22"/>
+      <w:lang w:val="en" w:eastAsia="zh-CN" w:bidi="hi-IN"/>
     </w:rPr>
   </w:style>
   <w:style w:type="character" w:styleId="ListLabel1">
@@ -1719,6 +1822,149 @@
       <w:color w:val="000080"/>
       <w:u w:val="single"/>
       <w:lang w:val="zxx" w:eastAsia="zxx" w:bidi="zxx"/>
+    </w:rPr>
+  </w:style>
+  <w:style w:type="character" w:styleId="ListLabel20">
+    <w:name w:val="ListLabel 20"/>
+    <w:qFormat/>
+    <w:rPr>
+      <w:u w:val="none"/>
+    </w:rPr>
+  </w:style>
+  <w:style w:type="character" w:styleId="ListLabel21">
+    <w:name w:val="ListLabel 21"/>
+    <w:qFormat/>
+    <w:rPr>
+      <w:u w:val="none"/>
+    </w:rPr>
+  </w:style>
+  <w:style w:type="character" w:styleId="ListLabel22">
+    <w:name w:val="ListLabel 22"/>
+    <w:qFormat/>
+    <w:rPr>
+      <w:u w:val="none"/>
+    </w:rPr>
+  </w:style>
+  <w:style w:type="character" w:styleId="ListLabel23">
+    <w:name w:val="ListLabel 23"/>
+    <w:qFormat/>
+    <w:rPr>
+      <w:u w:val="none"/>
+    </w:rPr>
+  </w:style>
+  <w:style w:type="character" w:styleId="ListLabel24">
+    <w:name w:val="ListLabel 24"/>
+    <w:qFormat/>
+    <w:rPr>
+      <w:u w:val="none"/>
+    </w:rPr>
+  </w:style>
+  <w:style w:type="character" w:styleId="ListLabel25">
+    <w:name w:val="ListLabel 25"/>
+    <w:qFormat/>
+    <w:rPr>
+      <w:u w:val="none"/>
+    </w:rPr>
+  </w:style>
+  <w:style w:type="character" w:styleId="ListLabel26">
+    <w:name w:val="ListLabel 26"/>
+    <w:qFormat/>
+    <w:rPr>
+      <w:u w:val="none"/>
+    </w:rPr>
+  </w:style>
+  <w:style w:type="character" w:styleId="ListLabel27">
+    <w:name w:val="ListLabel 27"/>
+    <w:qFormat/>
+    <w:rPr>
+      <w:u w:val="none"/>
+    </w:rPr>
+  </w:style>
+  <w:style w:type="character" w:styleId="ListLabel28">
+    <w:name w:val="ListLabel 28"/>
+    <w:qFormat/>
+    <w:rPr>
+      <w:u w:val="none"/>
+    </w:rPr>
+  </w:style>
+  <w:style w:type="character" w:styleId="ListLabel29">
+    <w:name w:val="ListLabel 29"/>
+    <w:qFormat/>
+    <w:rPr>
+      <w:rFonts w:cs="Wingdings"/>
+      <w:u w:val="none"/>
+    </w:rPr>
+  </w:style>
+  <w:style w:type="character" w:styleId="ListLabel30">
+    <w:name w:val="ListLabel 30"/>
+    <w:qFormat/>
+    <w:rPr>
+      <w:rFonts w:cs="Wingdings 2"/>
+      <w:u w:val="none"/>
+    </w:rPr>
+  </w:style>
+  <w:style w:type="character" w:styleId="ListLabel31">
+    <w:name w:val="ListLabel 31"/>
+    <w:qFormat/>
+    <w:rPr>
+      <w:rFonts w:cs="OpenSymbol"/>
+      <w:u w:val="none"/>
+    </w:rPr>
+  </w:style>
+  <w:style w:type="character" w:styleId="ListLabel32">
+    <w:name w:val="ListLabel 32"/>
+    <w:qFormat/>
+    <w:rPr>
+      <w:rFonts w:cs="Wingdings"/>
+      <w:u w:val="none"/>
+    </w:rPr>
+  </w:style>
+  <w:style w:type="character" w:styleId="ListLabel33">
+    <w:name w:val="ListLabel 33"/>
+    <w:qFormat/>
+    <w:rPr>
+      <w:rFonts w:cs="Wingdings 2"/>
+      <w:u w:val="none"/>
+    </w:rPr>
+  </w:style>
+  <w:style w:type="character" w:styleId="ListLabel34">
+    <w:name w:val="ListLabel 34"/>
+    <w:qFormat/>
+    <w:rPr>
+      <w:rFonts w:cs="OpenSymbol"/>
+      <w:u w:val="none"/>
+    </w:rPr>
+  </w:style>
+  <w:style w:type="character" w:styleId="ListLabel35">
+    <w:name w:val="ListLabel 35"/>
+    <w:qFormat/>
+    <w:rPr>
+      <w:rFonts w:cs="Wingdings"/>
+      <w:u w:val="none"/>
+    </w:rPr>
+  </w:style>
+  <w:style w:type="character" w:styleId="ListLabel36">
+    <w:name w:val="ListLabel 36"/>
+    <w:qFormat/>
+    <w:rPr>
+      <w:rFonts w:cs="Wingdings 2"/>
+      <w:u w:val="none"/>
+    </w:rPr>
+  </w:style>
+  <w:style w:type="character" w:styleId="ListLabel37">
+    <w:name w:val="ListLabel 37"/>
+    <w:qFormat/>
+    <w:rPr>
+      <w:rFonts w:cs="OpenSymbol"/>
+      <w:u w:val="none"/>
+    </w:rPr>
+  </w:style>
+  <w:style w:type="character" w:styleId="ListLabel38">
+    <w:name w:val="ListLabel 38"/>
+    <w:qFormat/>
+    <w:rPr>
+      <w:color w:val="1155CC"/>
+      <w:u w:val="single"/>
     </w:rPr>
   </w:style>
   <w:style w:type="paragraph" w:styleId="Heading">
@@ -1729,6 +1975,7 @@
     <w:pPr>
       <w:keepNext w:val="true"/>
       <w:spacing w:before="240" w:after="120"/>
+      <w:contextualSpacing/>
     </w:pPr>
     <w:rPr>
       <w:rFonts w:ascii="Liberation Sans" w:hAnsi="Liberation Sans" w:eastAsia="AR PL SungtiL GB" w:cs="Lohit Devanagari"/>
@@ -1741,6 +1988,7 @@
     <w:basedOn w:val="Normal"/>
     <w:pPr>
       <w:spacing w:lineRule="auto" w:line="276" w:before="0" w:after="140"/>
+      <w:contextualSpacing/>
     </w:pPr>
     <w:rPr/>
   </w:style>
@@ -1759,6 +2007,7 @@
     <w:pPr>
       <w:suppressLineNumbers/>
       <w:spacing w:before="120" w:after="120"/>
+      <w:contextualSpacing/>
     </w:pPr>
     <w:rPr>
       <w:rFonts w:cs="Lohit Devanagari"/>
@@ -1779,7 +2028,7 @@
       <w:rFonts w:cs="Lohit Devanagari"/>
     </w:rPr>
   </w:style>
-  <w:style w:type="paragraph" w:styleId="Normal1" w:default="1">
+  <w:style w:type="paragraph" w:styleId="LOnormal" w:default="1">
     <w:name w:val="LO-normal"/>
     <w:qFormat/>
     <w:pPr>
@@ -1798,7 +2047,7 @@
   </w:style>
   <w:style w:type="paragraph" w:styleId="Title">
     <w:name w:val="Title"/>
-    <w:basedOn w:val="Normal1"/>
+    <w:basedOn w:val="LOnormal"/>
     <w:next w:val="Normal"/>
     <w:qFormat/>
     <w:pPr>
@@ -1813,7 +2062,7 @@
   </w:style>
   <w:style w:type="paragraph" w:styleId="Subtitle">
     <w:name w:val="Subtitle"/>
-    <w:basedOn w:val="Normal1"/>
+    <w:basedOn w:val="LOnormal"/>
     <w:next w:val="Normal"/>
     <w:qFormat/>
     <w:pPr>

</xml_diff>

<commit_message>
Update King contract's address
</commit_message>
<xml_diff>
--- a/proj.docx
+++ b/proj.docx
@@ -254,14 +254,7 @@
                 <w:sz w:val="24"/>
                 <w:szCs w:val="24"/>
               </w:rPr>
-              <w:t xml:space="preserve">Instructor: </w:t>
-            </w:r>
-            <w:r>
-              <w:rPr>
-                <w:sz w:val="24"/>
-                <w:szCs w:val="24"/>
-              </w:rPr>
-              <w:t>Aggelos Kiayias</w:t>
+              <w:t>Instructor: Aggelos Kiayias</w:t>
             </w:r>
           </w:p>
           <w:p>
@@ -582,7 +575,7 @@
           <w:sz w:val="24"/>
           <w:szCs w:val="24"/>
         </w:rPr>
-        <w:t>0x1171efbb3c02d5fa23466cf855597102034687a4</w:t>
+        <w:t>0x0d6f470dada8f8390046c01015f8924e5055ac54</w:t>
       </w:r>
       <w:r>
         <w:rPr/>
@@ -1567,13 +1560,17 @@
   </w:style>
   <w:style w:type="paragraph" w:styleId="Heading1">
     <w:name w:val="Heading 1"/>
+    <w:basedOn w:val="Normal"/>
     <w:next w:val="Normal"/>
     <w:qFormat/>
     <w:pPr>
       <w:keepNext w:val="true"/>
       <w:keepLines/>
       <w:widowControl w:val="false"/>
+      <w:bidi w:val="0"/>
       <w:spacing w:lineRule="auto" w:line="240" w:before="400" w:after="120"/>
+      <w:contextualSpacing/>
+      <w:jc w:val="left"/>
     </w:pPr>
     <w:rPr>
       <w:rFonts w:ascii="Arial" w:hAnsi="Arial" w:eastAsia="Arial" w:cs="Arial"/>
@@ -1586,13 +1583,17 @@
   </w:style>
   <w:style w:type="paragraph" w:styleId="Heading2">
     <w:name w:val="Heading 2"/>
+    <w:basedOn w:val="Normal"/>
     <w:next w:val="Normal"/>
     <w:qFormat/>
     <w:pPr>
       <w:keepNext w:val="true"/>
       <w:keepLines/>
       <w:widowControl w:val="false"/>
+      <w:bidi w:val="0"/>
       <w:spacing w:lineRule="auto" w:line="240" w:before="360" w:after="120"/>
+      <w:contextualSpacing/>
+      <w:jc w:val="left"/>
     </w:pPr>
     <w:rPr>
       <w:rFonts w:ascii="Arial" w:hAnsi="Arial" w:eastAsia="Arial" w:cs="Arial"/>
@@ -1606,13 +1607,17 @@
   </w:style>
   <w:style w:type="paragraph" w:styleId="Heading3">
     <w:name w:val="Heading 3"/>
+    <w:basedOn w:val="Normal"/>
     <w:next w:val="Normal"/>
     <w:qFormat/>
     <w:pPr>
       <w:keepNext w:val="true"/>
       <w:keepLines/>
       <w:widowControl w:val="false"/>
+      <w:bidi w:val="0"/>
       <w:spacing w:lineRule="auto" w:line="240" w:before="320" w:after="80"/>
+      <w:contextualSpacing/>
+      <w:jc w:val="left"/>
     </w:pPr>
     <w:rPr>
       <w:rFonts w:ascii="Arial" w:hAnsi="Arial" w:eastAsia="Arial" w:cs="Arial"/>
@@ -1626,13 +1631,17 @@
   </w:style>
   <w:style w:type="paragraph" w:styleId="Heading4">
     <w:name w:val="Heading 4"/>
+    <w:basedOn w:val="Normal"/>
     <w:next w:val="Normal"/>
     <w:qFormat/>
     <w:pPr>
       <w:keepNext w:val="true"/>
       <w:keepLines/>
       <w:widowControl w:val="false"/>
+      <w:bidi w:val="0"/>
       <w:spacing w:lineRule="auto" w:line="240" w:before="280" w:after="80"/>
+      <w:contextualSpacing/>
+      <w:jc w:val="left"/>
     </w:pPr>
     <w:rPr>
       <w:rFonts w:ascii="Arial" w:hAnsi="Arial" w:eastAsia="Arial" w:cs="Arial"/>
@@ -1645,13 +1654,17 @@
   </w:style>
   <w:style w:type="paragraph" w:styleId="Heading5">
     <w:name w:val="Heading 5"/>
+    <w:basedOn w:val="Normal"/>
     <w:next w:val="Normal"/>
     <w:qFormat/>
     <w:pPr>
       <w:keepNext w:val="true"/>
       <w:keepLines/>
       <w:widowControl w:val="false"/>
+      <w:bidi w:val="0"/>
       <w:spacing w:lineRule="auto" w:line="240" w:before="240" w:after="80"/>
+      <w:contextualSpacing/>
+      <w:jc w:val="left"/>
     </w:pPr>
     <w:rPr>
       <w:rFonts w:ascii="Arial" w:hAnsi="Arial" w:eastAsia="Arial" w:cs="Arial"/>
@@ -1664,13 +1677,17 @@
   </w:style>
   <w:style w:type="paragraph" w:styleId="Heading6">
     <w:name w:val="Heading 6"/>
+    <w:basedOn w:val="Normal"/>
     <w:next w:val="Normal"/>
     <w:qFormat/>
     <w:pPr>
       <w:keepNext w:val="true"/>
       <w:keepLines/>
       <w:widowControl w:val="false"/>
+      <w:bidi w:val="0"/>
       <w:spacing w:lineRule="auto" w:line="240" w:before="240" w:after="80"/>
+      <w:contextualSpacing/>
+      <w:jc w:val="left"/>
     </w:pPr>
     <w:rPr>
       <w:rFonts w:ascii="Arial" w:hAnsi="Arial" w:eastAsia="Arial" w:cs="Arial"/>
@@ -1961,6 +1978,292 @@
   </w:style>
   <w:style w:type="character" w:styleId="ListLabel38">
     <w:name w:val="ListLabel 38"/>
+    <w:qFormat/>
+    <w:rPr>
+      <w:color w:val="1155CC"/>
+      <w:u w:val="single"/>
+    </w:rPr>
+  </w:style>
+  <w:style w:type="character" w:styleId="ListLabel39">
+    <w:name w:val="ListLabel 39"/>
+    <w:qFormat/>
+    <w:rPr>
+      <w:u w:val="none"/>
+    </w:rPr>
+  </w:style>
+  <w:style w:type="character" w:styleId="ListLabel40">
+    <w:name w:val="ListLabel 40"/>
+    <w:qFormat/>
+    <w:rPr>
+      <w:u w:val="none"/>
+    </w:rPr>
+  </w:style>
+  <w:style w:type="character" w:styleId="ListLabel41">
+    <w:name w:val="ListLabel 41"/>
+    <w:qFormat/>
+    <w:rPr>
+      <w:u w:val="none"/>
+    </w:rPr>
+  </w:style>
+  <w:style w:type="character" w:styleId="ListLabel42">
+    <w:name w:val="ListLabel 42"/>
+    <w:qFormat/>
+    <w:rPr>
+      <w:u w:val="none"/>
+    </w:rPr>
+  </w:style>
+  <w:style w:type="character" w:styleId="ListLabel43">
+    <w:name w:val="ListLabel 43"/>
+    <w:qFormat/>
+    <w:rPr>
+      <w:u w:val="none"/>
+    </w:rPr>
+  </w:style>
+  <w:style w:type="character" w:styleId="ListLabel44">
+    <w:name w:val="ListLabel 44"/>
+    <w:qFormat/>
+    <w:rPr>
+      <w:u w:val="none"/>
+    </w:rPr>
+  </w:style>
+  <w:style w:type="character" w:styleId="ListLabel45">
+    <w:name w:val="ListLabel 45"/>
+    <w:qFormat/>
+    <w:rPr>
+      <w:u w:val="none"/>
+    </w:rPr>
+  </w:style>
+  <w:style w:type="character" w:styleId="ListLabel46">
+    <w:name w:val="ListLabel 46"/>
+    <w:qFormat/>
+    <w:rPr>
+      <w:u w:val="none"/>
+    </w:rPr>
+  </w:style>
+  <w:style w:type="character" w:styleId="ListLabel47">
+    <w:name w:val="ListLabel 47"/>
+    <w:qFormat/>
+    <w:rPr>
+      <w:u w:val="none"/>
+    </w:rPr>
+  </w:style>
+  <w:style w:type="character" w:styleId="ListLabel48">
+    <w:name w:val="ListLabel 48"/>
+    <w:qFormat/>
+    <w:rPr>
+      <w:rFonts w:cs="Wingdings"/>
+      <w:u w:val="none"/>
+    </w:rPr>
+  </w:style>
+  <w:style w:type="character" w:styleId="ListLabel49">
+    <w:name w:val="ListLabel 49"/>
+    <w:qFormat/>
+    <w:rPr>
+      <w:rFonts w:cs="Wingdings 2"/>
+      <w:u w:val="none"/>
+    </w:rPr>
+  </w:style>
+  <w:style w:type="character" w:styleId="ListLabel50">
+    <w:name w:val="ListLabel 50"/>
+    <w:qFormat/>
+    <w:rPr>
+      <w:rFonts w:cs="OpenSymbol"/>
+      <w:u w:val="none"/>
+    </w:rPr>
+  </w:style>
+  <w:style w:type="character" w:styleId="ListLabel51">
+    <w:name w:val="ListLabel 51"/>
+    <w:qFormat/>
+    <w:rPr>
+      <w:rFonts w:cs="Wingdings"/>
+      <w:u w:val="none"/>
+    </w:rPr>
+  </w:style>
+  <w:style w:type="character" w:styleId="ListLabel52">
+    <w:name w:val="ListLabel 52"/>
+    <w:qFormat/>
+    <w:rPr>
+      <w:rFonts w:cs="Wingdings 2"/>
+      <w:u w:val="none"/>
+    </w:rPr>
+  </w:style>
+  <w:style w:type="character" w:styleId="ListLabel53">
+    <w:name w:val="ListLabel 53"/>
+    <w:qFormat/>
+    <w:rPr>
+      <w:rFonts w:cs="OpenSymbol"/>
+      <w:u w:val="none"/>
+    </w:rPr>
+  </w:style>
+  <w:style w:type="character" w:styleId="ListLabel54">
+    <w:name w:val="ListLabel 54"/>
+    <w:qFormat/>
+    <w:rPr>
+      <w:rFonts w:cs="Wingdings"/>
+      <w:u w:val="none"/>
+    </w:rPr>
+  </w:style>
+  <w:style w:type="character" w:styleId="ListLabel55">
+    <w:name w:val="ListLabel 55"/>
+    <w:qFormat/>
+    <w:rPr>
+      <w:rFonts w:cs="Wingdings 2"/>
+      <w:u w:val="none"/>
+    </w:rPr>
+  </w:style>
+  <w:style w:type="character" w:styleId="ListLabel56">
+    <w:name w:val="ListLabel 56"/>
+    <w:qFormat/>
+    <w:rPr>
+      <w:rFonts w:cs="OpenSymbol"/>
+      <w:u w:val="none"/>
+    </w:rPr>
+  </w:style>
+  <w:style w:type="character" w:styleId="ListLabel57">
+    <w:name w:val="ListLabel 57"/>
+    <w:qFormat/>
+    <w:rPr>
+      <w:color w:val="1155CC"/>
+      <w:u w:val="single"/>
+    </w:rPr>
+  </w:style>
+  <w:style w:type="character" w:styleId="ListLabel58">
+    <w:name w:val="ListLabel 58"/>
+    <w:qFormat/>
+    <w:rPr>
+      <w:u w:val="none"/>
+    </w:rPr>
+  </w:style>
+  <w:style w:type="character" w:styleId="ListLabel59">
+    <w:name w:val="ListLabel 59"/>
+    <w:qFormat/>
+    <w:rPr>
+      <w:u w:val="none"/>
+    </w:rPr>
+  </w:style>
+  <w:style w:type="character" w:styleId="ListLabel60">
+    <w:name w:val="ListLabel 60"/>
+    <w:qFormat/>
+    <w:rPr>
+      <w:u w:val="none"/>
+    </w:rPr>
+  </w:style>
+  <w:style w:type="character" w:styleId="ListLabel61">
+    <w:name w:val="ListLabel 61"/>
+    <w:qFormat/>
+    <w:rPr>
+      <w:u w:val="none"/>
+    </w:rPr>
+  </w:style>
+  <w:style w:type="character" w:styleId="ListLabel62">
+    <w:name w:val="ListLabel 62"/>
+    <w:qFormat/>
+    <w:rPr>
+      <w:u w:val="none"/>
+    </w:rPr>
+  </w:style>
+  <w:style w:type="character" w:styleId="ListLabel63">
+    <w:name w:val="ListLabel 63"/>
+    <w:qFormat/>
+    <w:rPr>
+      <w:u w:val="none"/>
+    </w:rPr>
+  </w:style>
+  <w:style w:type="character" w:styleId="ListLabel64">
+    <w:name w:val="ListLabel 64"/>
+    <w:qFormat/>
+    <w:rPr>
+      <w:u w:val="none"/>
+    </w:rPr>
+  </w:style>
+  <w:style w:type="character" w:styleId="ListLabel65">
+    <w:name w:val="ListLabel 65"/>
+    <w:qFormat/>
+    <w:rPr>
+      <w:u w:val="none"/>
+    </w:rPr>
+  </w:style>
+  <w:style w:type="character" w:styleId="ListLabel66">
+    <w:name w:val="ListLabel 66"/>
+    <w:qFormat/>
+    <w:rPr>
+      <w:u w:val="none"/>
+    </w:rPr>
+  </w:style>
+  <w:style w:type="character" w:styleId="ListLabel67">
+    <w:name w:val="ListLabel 67"/>
+    <w:qFormat/>
+    <w:rPr>
+      <w:rFonts w:cs="Wingdings"/>
+      <w:u w:val="none"/>
+    </w:rPr>
+  </w:style>
+  <w:style w:type="character" w:styleId="ListLabel68">
+    <w:name w:val="ListLabel 68"/>
+    <w:qFormat/>
+    <w:rPr>
+      <w:rFonts w:cs="Wingdings 2"/>
+      <w:u w:val="none"/>
+    </w:rPr>
+  </w:style>
+  <w:style w:type="character" w:styleId="ListLabel69">
+    <w:name w:val="ListLabel 69"/>
+    <w:qFormat/>
+    <w:rPr>
+      <w:rFonts w:cs="OpenSymbol"/>
+      <w:u w:val="none"/>
+    </w:rPr>
+  </w:style>
+  <w:style w:type="character" w:styleId="ListLabel70">
+    <w:name w:val="ListLabel 70"/>
+    <w:qFormat/>
+    <w:rPr>
+      <w:rFonts w:cs="Wingdings"/>
+      <w:u w:val="none"/>
+    </w:rPr>
+  </w:style>
+  <w:style w:type="character" w:styleId="ListLabel71">
+    <w:name w:val="ListLabel 71"/>
+    <w:qFormat/>
+    <w:rPr>
+      <w:rFonts w:cs="Wingdings 2"/>
+      <w:u w:val="none"/>
+    </w:rPr>
+  </w:style>
+  <w:style w:type="character" w:styleId="ListLabel72">
+    <w:name w:val="ListLabel 72"/>
+    <w:qFormat/>
+    <w:rPr>
+      <w:rFonts w:cs="OpenSymbol"/>
+      <w:u w:val="none"/>
+    </w:rPr>
+  </w:style>
+  <w:style w:type="character" w:styleId="ListLabel73">
+    <w:name w:val="ListLabel 73"/>
+    <w:qFormat/>
+    <w:rPr>
+      <w:rFonts w:cs="Wingdings"/>
+      <w:u w:val="none"/>
+    </w:rPr>
+  </w:style>
+  <w:style w:type="character" w:styleId="ListLabel74">
+    <w:name w:val="ListLabel 74"/>
+    <w:qFormat/>
+    <w:rPr>
+      <w:rFonts w:cs="Wingdings 2"/>
+      <w:u w:val="none"/>
+    </w:rPr>
+  </w:style>
+  <w:style w:type="character" w:styleId="ListLabel75">
+    <w:name w:val="ListLabel 75"/>
+    <w:qFormat/>
+    <w:rPr>
+      <w:rFonts w:cs="OpenSymbol"/>
+      <w:u w:val="none"/>
+    </w:rPr>
+  </w:style>
+  <w:style w:type="character" w:styleId="ListLabel76">
+    <w:name w:val="ListLabel 76"/>
     <w:qFormat/>
     <w:rPr>
       <w:color w:val="1155CC"/>

</xml_diff>

<commit_message>
Specify project submission to ITO
</commit_message>
<xml_diff>
--- a/proj.docx
+++ b/proj.docx
@@ -1127,7 +1127,15 @@
       </w:pPr>
       <w:r>
         <w:rPr/>
-        <w:t>Your report for both parts should be submitted as a PDF with a cover page including just your name, student number and course details. Late submissions will not be accepted.</w:t>
+        <w:t xml:space="preserve">Your report for both parts should be submitted as a </w:t>
+      </w:r>
+      <w:r>
+        <w:rPr/>
+        <w:t>hard copy to ITO</w:t>
+      </w:r>
+      <w:r>
+        <w:rPr/>
+        <w:t xml:space="preserve"> with a cover page including just your name, student number and course details. Late submissions will not be accepted.</w:t>
       </w:r>
     </w:p>
     <w:p>
@@ -2552,6 +2560,149 @@
   </w:style>
   <w:style w:type="character" w:styleId="ListLabel114">
     <w:name w:val="ListLabel 114"/>
+    <w:qFormat/>
+    <w:rPr>
+      <w:color w:val="1155CC"/>
+      <w:u w:val="single"/>
+    </w:rPr>
+  </w:style>
+  <w:style w:type="character" w:styleId="ListLabel115">
+    <w:name w:val="ListLabel 115"/>
+    <w:qFormat/>
+    <w:rPr>
+      <w:u w:val="none"/>
+    </w:rPr>
+  </w:style>
+  <w:style w:type="character" w:styleId="ListLabel116">
+    <w:name w:val="ListLabel 116"/>
+    <w:qFormat/>
+    <w:rPr>
+      <w:u w:val="none"/>
+    </w:rPr>
+  </w:style>
+  <w:style w:type="character" w:styleId="ListLabel117">
+    <w:name w:val="ListLabel 117"/>
+    <w:qFormat/>
+    <w:rPr>
+      <w:u w:val="none"/>
+    </w:rPr>
+  </w:style>
+  <w:style w:type="character" w:styleId="ListLabel118">
+    <w:name w:val="ListLabel 118"/>
+    <w:qFormat/>
+    <w:rPr>
+      <w:u w:val="none"/>
+    </w:rPr>
+  </w:style>
+  <w:style w:type="character" w:styleId="ListLabel119">
+    <w:name w:val="ListLabel 119"/>
+    <w:qFormat/>
+    <w:rPr>
+      <w:u w:val="none"/>
+    </w:rPr>
+  </w:style>
+  <w:style w:type="character" w:styleId="ListLabel120">
+    <w:name w:val="ListLabel 120"/>
+    <w:qFormat/>
+    <w:rPr>
+      <w:u w:val="none"/>
+    </w:rPr>
+  </w:style>
+  <w:style w:type="character" w:styleId="ListLabel121">
+    <w:name w:val="ListLabel 121"/>
+    <w:qFormat/>
+    <w:rPr>
+      <w:u w:val="none"/>
+    </w:rPr>
+  </w:style>
+  <w:style w:type="character" w:styleId="ListLabel122">
+    <w:name w:val="ListLabel 122"/>
+    <w:qFormat/>
+    <w:rPr>
+      <w:u w:val="none"/>
+    </w:rPr>
+  </w:style>
+  <w:style w:type="character" w:styleId="ListLabel123">
+    <w:name w:val="ListLabel 123"/>
+    <w:qFormat/>
+    <w:rPr>
+      <w:u w:val="none"/>
+    </w:rPr>
+  </w:style>
+  <w:style w:type="character" w:styleId="ListLabel124">
+    <w:name w:val="ListLabel 124"/>
+    <w:qFormat/>
+    <w:rPr>
+      <w:rFonts w:cs="Wingdings"/>
+      <w:u w:val="none"/>
+    </w:rPr>
+  </w:style>
+  <w:style w:type="character" w:styleId="ListLabel125">
+    <w:name w:val="ListLabel 125"/>
+    <w:qFormat/>
+    <w:rPr>
+      <w:rFonts w:cs="Wingdings 2"/>
+      <w:u w:val="none"/>
+    </w:rPr>
+  </w:style>
+  <w:style w:type="character" w:styleId="ListLabel126">
+    <w:name w:val="ListLabel 126"/>
+    <w:qFormat/>
+    <w:rPr>
+      <w:rFonts w:cs="OpenSymbol"/>
+      <w:u w:val="none"/>
+    </w:rPr>
+  </w:style>
+  <w:style w:type="character" w:styleId="ListLabel127">
+    <w:name w:val="ListLabel 127"/>
+    <w:qFormat/>
+    <w:rPr>
+      <w:rFonts w:cs="Wingdings"/>
+      <w:u w:val="none"/>
+    </w:rPr>
+  </w:style>
+  <w:style w:type="character" w:styleId="ListLabel128">
+    <w:name w:val="ListLabel 128"/>
+    <w:qFormat/>
+    <w:rPr>
+      <w:rFonts w:cs="Wingdings 2"/>
+      <w:u w:val="none"/>
+    </w:rPr>
+  </w:style>
+  <w:style w:type="character" w:styleId="ListLabel129">
+    <w:name w:val="ListLabel 129"/>
+    <w:qFormat/>
+    <w:rPr>
+      <w:rFonts w:cs="OpenSymbol"/>
+      <w:u w:val="none"/>
+    </w:rPr>
+  </w:style>
+  <w:style w:type="character" w:styleId="ListLabel130">
+    <w:name w:val="ListLabel 130"/>
+    <w:qFormat/>
+    <w:rPr>
+      <w:rFonts w:cs="Wingdings"/>
+      <w:u w:val="none"/>
+    </w:rPr>
+  </w:style>
+  <w:style w:type="character" w:styleId="ListLabel131">
+    <w:name w:val="ListLabel 131"/>
+    <w:qFormat/>
+    <w:rPr>
+      <w:rFonts w:cs="Wingdings 2"/>
+      <w:u w:val="none"/>
+    </w:rPr>
+  </w:style>
+  <w:style w:type="character" w:styleId="ListLabel132">
+    <w:name w:val="ListLabel 132"/>
+    <w:qFormat/>
+    <w:rPr>
+      <w:rFonts w:cs="OpenSymbol"/>
+      <w:u w:val="none"/>
+    </w:rPr>
+  </w:style>
+  <w:style w:type="character" w:styleId="ListLabel133">
+    <w:name w:val="ListLabel 133"/>
     <w:qFormat/>
     <w:rPr>
       <w:color w:val="1155CC"/>

</xml_diff>

<commit_message>
Update project for BDL 2019
</commit_message>
<xml_diff>
--- a/proj.docx
+++ b/proj.docx
@@ -100,17 +100,14 @@
               <w:ind w:left="0" w:right="0" w:hanging="0"/>
               <w:contextualSpacing/>
               <w:jc w:val="right"/>
-              <w:rPr>
-                <w:sz w:val="24"/>
-                <w:szCs w:val="24"/>
-              </w:rPr>
+              <w:rPr/>
             </w:pPr>
             <w:r>
               <w:rPr>
                 <w:sz w:val="24"/>
                 <w:szCs w:val="24"/>
               </w:rPr>
-              <w:t>Fall 2018-19</w:t>
+              <w:t>Fall 2019-20</w:t>
             </w:r>
           </w:p>
         </w:tc>
@@ -209,17 +206,14 @@
               <w:ind w:left="0" w:right="0" w:hanging="0"/>
               <w:contextualSpacing/>
               <w:jc w:val="left"/>
-              <w:rPr>
-                <w:sz w:val="24"/>
-                <w:szCs w:val="24"/>
-              </w:rPr>
+              <w:rPr/>
             </w:pPr>
             <w:r>
               <w:rPr>
                 <w:sz w:val="24"/>
                 <w:szCs w:val="24"/>
               </w:rPr>
-              <w:t>Due: Friday 16.11.2018</w:t>
+              <w:t>Due: Monday 11.11.2019</w:t>
             </w:r>
           </w:p>
         </w:tc>
@@ -317,32 +311,7 @@
       </w:pPr>
       <w:r>
         <w:rPr/>
-        <w:t>The purpose of this project is to get familiar with the deployment of and interaction with smart contracts on the Ethereum blockchain.</w:t>
-      </w:r>
-    </w:p>
-    <w:p>
-      <w:pPr>
-        <w:pStyle w:val="Normal"/>
-        <w:spacing w:before="0" w:after="0"/>
-        <w:contextualSpacing/>
-        <w:jc w:val="both"/>
-        <w:rPr/>
-      </w:pPr>
-      <w:r>
-        <w:rPr/>
-      </w:r>
-    </w:p>
-    <w:p>
-      <w:pPr>
-        <w:pStyle w:val="Normal"/>
-        <w:spacing w:before="0" w:after="0"/>
-        <w:contextualSpacing/>
-        <w:jc w:val="both"/>
-        <w:rPr/>
-      </w:pPr>
-      <w:r>
-        <w:rPr/>
-        <w:t xml:space="preserve">You can obtain ethers and connect to our private Ethereum blockchain in order to use them by following the instructions </w:t>
+        <w:t xml:space="preserve">The purpose of this project is to get familiar with the deployment of and interaction with smart contracts on the Ethereum blockchain. You can obtain ethers and connect to our private Ethereum blockchain in order to use them by following the instructions </w:t>
       </w:r>
       <w:hyperlink r:id="rId2">
         <w:r>
@@ -393,13 +362,17 @@
         </w:numPr>
         <w:ind w:left="720" w:hanging="360"/>
         <w:jc w:val="both"/>
+        <w:rPr/>
+      </w:pPr>
+      <w:r>
+        <w:rPr/>
+        <w:t xml:space="preserve">The </w:t>
+      </w:r>
+      <w:r>
         <w:rPr>
           <w:u w:val="none"/>
         </w:rPr>
-      </w:pPr>
-      <w:r>
-        <w:rPr/>
-        <w:t>The King of Ether game</w:t>
+        <w:t>Cookie Monster</w:t>
       </w:r>
     </w:p>
     <w:p>
@@ -415,7 +388,7 @@
       </w:pPr>
       <w:r>
         <w:rPr/>
-        <w:t>The rock-paper-scissors game</w:t>
+        <w:t>The Morra game</w:t>
       </w:r>
     </w:p>
     <w:p>
@@ -449,7 +422,7 @@
       <w:bookmarkEnd w:id="3"/>
       <w:r>
         <w:rPr/>
-        <w:t>The King of Ether 👑</w:t>
+        <w:t>The Cookie Monster</w:t>
       </w:r>
     </w:p>
     <w:p>
@@ -502,7 +475,15 @@
       </w:hyperlink>
       <w:r>
         <w:rPr/>
-        <w:t xml:space="preserve">. The goal of this part is to understand what the code of the smart contract does and use your ether to become the King and appear on the leaderboard at least once. </w:t>
+        <w:t>. The goal of this part is to understand what the code of the smart contract does and use your ether to feed the Cookie Monster and post a message on the leaderboard at least once.</w:t>
+        <w:br/>
+      </w:r>
+      <w:r>
+        <w:rPr>
+          <w:i/>
+          <w:iCs/>
+        </w:rPr>
+        <w:t>Your goal should be to try and collect the contract’s rewards.</w:t>
       </w:r>
     </w:p>
     <w:p>
@@ -527,32 +508,7 @@
       </w:pPr>
       <w:r>
         <w:rPr/>
-        <w:t>The contract will be constrained to 50 Ether contributions for 10 days, so that everybody can become King during that time period (given the amount of Ether you will get). You can post whatever messages you want to the leaderboard when becoming kings (but remember that Ethereum is not anonymous).</w:t>
-      </w:r>
-    </w:p>
-    <w:p>
-      <w:pPr>
-        <w:pStyle w:val="Normal"/>
-        <w:spacing w:before="0" w:after="0"/>
-        <w:contextualSpacing/>
-        <w:jc w:val="both"/>
-        <w:rPr/>
-      </w:pPr>
-      <w:r>
-        <w:rPr/>
-      </w:r>
-    </w:p>
-    <w:p>
-      <w:pPr>
-        <w:pStyle w:val="Normal"/>
-        <w:spacing w:before="0" w:after="0"/>
-        <w:contextualSpacing/>
-        <w:jc w:val="both"/>
-        <w:rPr/>
-      </w:pPr>
-      <w:r>
-        <w:rPr/>
-        <w:t xml:space="preserve">The leaderboard of Kings can be found </w:t>
+        <w:t xml:space="preserve">You can post whatever messages you want to the leaderboard when feeding the monster (but remember that Ethereum is not anonymous). The leaderboard can be found </w:t>
       </w:r>
       <w:hyperlink r:id="rId5">
         <w:r>
@@ -566,9 +522,8 @@
       </w:hyperlink>
       <w:r>
         <w:rPr/>
-        <w:t xml:space="preserve"> and the deployed contract’s address is </w:t>
-      </w:r>
-      <w:bookmarkStart w:id="4" w:name="__DdeLink__104_2055276817"/>
+        <w:t xml:space="preserve"> and the deployed contract’s address is: </w:t>
+      </w:r>
       <w:r>
         <w:rPr>
           <w:rFonts w:eastAsia="Times New Roman" w:cs="Times New Roman" w:ascii="Times New Roman" w:hAnsi="Times New Roman"/>
@@ -576,39 +531,7 @@
           <w:sz w:val="24"/>
           <w:szCs w:val="24"/>
         </w:rPr>
-        <w:t>0x65840e9c5dbbf36a7aed1cce4893b2f1218bcd6a</w:t>
-      </w:r>
-      <w:bookmarkEnd w:id="4"/>
-      <w:r>
-        <w:rPr/>
-        <w:t>.</w:t>
-      </w:r>
-    </w:p>
-    <w:p>
-      <w:pPr>
-        <w:pStyle w:val="Normal"/>
-        <w:spacing w:before="0" w:after="0"/>
-        <w:contextualSpacing/>
-        <w:jc w:val="both"/>
-        <w:rPr/>
-      </w:pPr>
-      <w:r>
-        <w:rPr/>
-      </w:r>
-    </w:p>
-    <w:p>
-      <w:pPr>
-        <w:pStyle w:val="Normal"/>
-        <w:spacing w:before="0" w:after="0"/>
-        <w:contextualSpacing/>
-        <w:jc w:val="both"/>
-        <w:rPr/>
-      </w:pPr>
-      <w:r>
-        <w:rPr>
-          <w:b/>
-        </w:rPr>
-        <w:t>At the end of the semester, whoever is at the top of the leaderboard will be named King of the BDL project for 2018.</w:t>
+        <w:t>0x95f225e951f5204F553715C30CFa89AEeaEAD181</w:t>
       </w:r>
     </w:p>
     <w:p>
@@ -636,8 +559,8 @@
         <w:jc w:val="both"/>
         <w:rPr/>
       </w:pPr>
-      <w:bookmarkStart w:id="5" w:name="_owbc0jefgt7v"/>
-      <w:bookmarkEnd w:id="5"/>
+      <w:bookmarkStart w:id="4" w:name="_owbc0jefgt7v"/>
+      <w:bookmarkEnd w:id="4"/>
       <w:r>
         <w:rPr/>
         <w:t>Report</w:t>
@@ -665,13 +588,11 @@
         </w:numPr>
         <w:ind w:left="720" w:hanging="360"/>
         <w:jc w:val="both"/>
-        <w:rPr>
-          <w:u w:val="none"/>
-        </w:rPr>
-      </w:pPr>
-      <w:r>
-        <w:rPr/>
-        <w:t>A short description of the smart contract’s functionality;</w:t>
+        <w:rPr/>
+      </w:pPr>
+      <w:r>
+        <w:rPr/>
+        <w:t>A description of the smart contract’s functionality.</w:t>
       </w:r>
     </w:p>
     <w:p>
@@ -687,172 +608,7 @@
       </w:pPr>
       <w:r>
         <w:rPr/>
-        <w:t>The transaction id, address and message you used the first time you became the King.</w:t>
-      </w:r>
-    </w:p>
-    <w:p>
-      <w:pPr>
-        <w:pStyle w:val="Normal"/>
-        <w:ind w:left="360" w:hanging="0"/>
-        <w:jc w:val="both"/>
-        <w:rPr>
-          <w:u w:val="none"/>
-        </w:rPr>
-      </w:pPr>
-      <w:r>
-        <w:rPr>
-          <w:u w:val="none"/>
-        </w:rPr>
-      </w:r>
-    </w:p>
-    <w:p>
-      <w:pPr>
-        <w:pStyle w:val="Heading3"/>
-        <w:spacing w:before="0" w:after="0"/>
-        <w:contextualSpacing/>
-        <w:jc w:val="both"/>
-        <w:rPr/>
-      </w:pPr>
-      <w:bookmarkStart w:id="6" w:name="_fz66f4spt7xz"/>
-      <w:bookmarkEnd w:id="6"/>
-      <w:r>
-        <w:rPr>
-          <w:rFonts w:eastAsia="Arial Unicode MS" w:cs="Arial Unicode MS" w:ascii="Arial Unicode MS" w:hAnsi="Arial Unicode MS"/>
-        </w:rPr>
-        <w:t>Rock-paper-scissors ✊✋✌</w:t>
-      </w:r>
-    </w:p>
-    <w:p>
-      <w:pPr>
-        <w:pStyle w:val="Normal"/>
-        <w:spacing w:before="0" w:after="0"/>
-        <w:contextualSpacing/>
-        <w:jc w:val="both"/>
-        <w:rPr>
-          <w:rFonts w:ascii="Arial Unicode MS" w:hAnsi="Arial Unicode MS" w:eastAsia="Arial Unicode MS" w:cs="Arial Unicode MS"/>
-        </w:rPr>
-      </w:pPr>
-      <w:r>
-        <w:rPr>
-          <w:rFonts w:eastAsia="Arial Unicode MS" w:cs="Arial Unicode MS" w:ascii="Arial Unicode MS" w:hAnsi="Arial Unicode MS"/>
-        </w:rPr>
-      </w:r>
-    </w:p>
-    <w:p>
-      <w:pPr>
-        <w:pStyle w:val="Normal"/>
-        <w:spacing w:before="0" w:after="0"/>
-        <w:contextualSpacing/>
-        <w:jc w:val="both"/>
-        <w:rPr/>
-      </w:pPr>
-      <w:r>
-        <w:rPr/>
-        <w:t xml:space="preserve">The second part of the project will focus on writing your own smart contract. You will have to code a contract that implements the </w:t>
-      </w:r>
-      <w:hyperlink r:id="rId6">
-        <w:r>
-          <w:rPr>
-            <w:rStyle w:val="ListLabel19"/>
-            <w:color w:val="1155CC"/>
-            <w:u w:val="single"/>
-          </w:rPr>
-          <w:t>rock-paper-scissors</w:t>
-        </w:r>
-      </w:hyperlink>
-      <w:r>
-        <w:rPr/>
-        <w:t xml:space="preserve"> game (you can also extend it to lizard-Spock if you feel like it).</w:t>
-      </w:r>
-    </w:p>
-    <w:p>
-      <w:pPr>
-        <w:pStyle w:val="Normal"/>
-        <w:spacing w:before="0" w:after="0"/>
-        <w:contextualSpacing/>
-        <w:jc w:val="both"/>
-        <w:rPr/>
-      </w:pPr>
-      <w:r>
-        <w:rPr/>
-      </w:r>
-    </w:p>
-    <w:p>
-      <w:pPr>
-        <w:pStyle w:val="Normal"/>
-        <w:spacing w:before="0" w:after="0"/>
-        <w:contextualSpacing/>
-        <w:jc w:val="both"/>
-        <w:rPr/>
-      </w:pPr>
-      <w:r>
-        <w:rPr/>
-        <w:t>The contract will allow two players to play a game of rock-paper-scissors at any point in time. Each player will have to deposit the same amount of Ether to the contract at the beginning of a game. Then each player will commit to its hand. Finally, both players will reveal their hand and the winner is awarded both deposits. After the game has ended, a player can initiate a new game with the smart contract.</w:t>
-      </w:r>
-    </w:p>
-    <w:p>
-      <w:pPr>
-        <w:pStyle w:val="Normal"/>
-        <w:spacing w:before="0" w:after="0"/>
-        <w:contextualSpacing/>
-        <w:jc w:val="both"/>
-        <w:rPr/>
-      </w:pPr>
-      <w:r>
-        <w:rPr/>
-      </w:r>
-    </w:p>
-    <w:p>
-      <w:pPr>
-        <w:pStyle w:val="Normal"/>
-        <w:spacing w:before="0" w:after="0"/>
-        <w:contextualSpacing/>
-        <w:jc w:val="both"/>
-        <w:rPr/>
-      </w:pPr>
-      <w:r>
-        <w:rPr/>
-        <w:t xml:space="preserve">You will have to implement the smart contract and deploy it in our private Ethereum ledger. After deploying your contract, you should engage with other students’ contracts in order to win more ether and become the King. Before you engage with a fellow student smart contract you should evaluate their code and analyze its features in terms of fairness (refer to Lecture-05). </w:t>
-      </w:r>
-    </w:p>
-    <w:p>
-      <w:pPr>
-        <w:pStyle w:val="Normal"/>
-        <w:spacing w:before="0" w:after="0"/>
-        <w:contextualSpacing/>
-        <w:jc w:val="both"/>
-        <w:rPr/>
-      </w:pPr>
-      <w:r>
-        <w:rPr/>
-      </w:r>
-    </w:p>
-    <w:p>
-      <w:pPr>
-        <w:pStyle w:val="Heading4"/>
-        <w:spacing w:before="0" w:after="0"/>
-        <w:contextualSpacing/>
-        <w:jc w:val="both"/>
-        <w:rPr/>
-      </w:pPr>
-      <w:bookmarkStart w:id="7" w:name="_5m3q09b6g1go"/>
-      <w:bookmarkEnd w:id="7"/>
-      <w:r>
-        <w:rPr/>
-        <w:t>Report</w:t>
-      </w:r>
-    </w:p>
-    <w:p>
-      <w:pPr>
-        <w:pStyle w:val="Normal"/>
-        <w:spacing w:before="0" w:after="0"/>
-        <w:contextualSpacing/>
-        <w:jc w:val="both"/>
-        <w:rPr/>
-      </w:pPr>
-      <w:r>
-        <w:rPr/>
-        <w:t>Your report should contain:</w:t>
+        <w:t>A short decsription of your strategy in trying to collect the rewards.</w:t>
       </w:r>
     </w:p>
     <w:p>
@@ -868,7 +624,245 @@
       </w:pPr>
       <w:r>
         <w:rPr/>
-        <w:t>A description of your analysis of your fellow students’ contracts, including:</w:t>
+        <w:t>The transaction id, address, and message you used to post a message on the leaderboard.</w:t>
+      </w:r>
+    </w:p>
+    <w:p>
+      <w:pPr>
+        <w:pStyle w:val="Normal"/>
+        <w:ind w:left="360" w:hanging="0"/>
+        <w:jc w:val="both"/>
+        <w:rPr>
+          <w:u w:val="none"/>
+        </w:rPr>
+      </w:pPr>
+      <w:r>
+        <w:rPr>
+          <w:u w:val="none"/>
+        </w:rPr>
+      </w:r>
+    </w:p>
+    <w:p>
+      <w:pPr>
+        <w:pStyle w:val="Normal"/>
+        <w:ind w:left="360" w:hanging="0"/>
+        <w:jc w:val="both"/>
+        <w:rPr>
+          <w:u w:val="none"/>
+        </w:rPr>
+      </w:pPr>
+      <w:r>
+        <w:rPr>
+          <w:u w:val="none"/>
+        </w:rPr>
+      </w:r>
+    </w:p>
+    <w:p>
+      <w:pPr>
+        <w:pStyle w:val="Normal"/>
+        <w:ind w:left="360" w:hanging="0"/>
+        <w:jc w:val="both"/>
+        <w:rPr>
+          <w:u w:val="none"/>
+        </w:rPr>
+      </w:pPr>
+      <w:r>
+        <w:rPr>
+          <w:u w:val="none"/>
+        </w:rPr>
+      </w:r>
+    </w:p>
+    <w:p>
+      <w:pPr>
+        <w:pStyle w:val="Normal"/>
+        <w:ind w:left="360" w:hanging="0"/>
+        <w:jc w:val="both"/>
+        <w:rPr>
+          <w:u w:val="none"/>
+        </w:rPr>
+      </w:pPr>
+      <w:r>
+        <w:rPr>
+          <w:u w:val="none"/>
+        </w:rPr>
+      </w:r>
+    </w:p>
+    <w:p>
+      <w:pPr>
+        <w:pStyle w:val="Normal"/>
+        <w:ind w:left="360" w:hanging="0"/>
+        <w:jc w:val="both"/>
+        <w:rPr>
+          <w:u w:val="none"/>
+        </w:rPr>
+      </w:pPr>
+      <w:r>
+        <w:rPr>
+          <w:u w:val="none"/>
+        </w:rPr>
+      </w:r>
+    </w:p>
+    <w:p>
+      <w:pPr>
+        <w:pStyle w:val="Normal"/>
+        <w:ind w:left="360" w:hanging="0"/>
+        <w:jc w:val="both"/>
+        <w:rPr>
+          <w:u w:val="none"/>
+        </w:rPr>
+      </w:pPr>
+      <w:r>
+        <w:rPr>
+          <w:u w:val="none"/>
+        </w:rPr>
+      </w:r>
+    </w:p>
+    <w:p>
+      <w:pPr>
+        <w:pStyle w:val="Heading3"/>
+        <w:spacing w:before="0" w:after="0"/>
+        <w:contextualSpacing/>
+        <w:jc w:val="both"/>
+        <w:rPr/>
+      </w:pPr>
+      <w:r>
+        <w:rPr>
+          <w:rFonts w:eastAsia="Arial Unicode MS" w:cs="Arial Unicode MS" w:ascii="Arial Unicode MS" w:hAnsi="Arial Unicode MS"/>
+        </w:rPr>
+        <w:t xml:space="preserve">Morra </w:t>
+      </w:r>
+      <w:r>
+        <w:rPr>
+          <w:rFonts w:eastAsia="Arial Unicode MS" w:cs="Arial Unicode MS" w:ascii="Arial Unicode MS" w:hAnsi="Arial Unicode MS"/>
+          <w:sz w:val="32"/>
+          <w:szCs w:val="32"/>
+        </w:rPr>
+        <w:t>✌</w:t>
+      </w:r>
+    </w:p>
+    <w:p>
+      <w:pPr>
+        <w:pStyle w:val="Normal"/>
+        <w:spacing w:before="0" w:after="0"/>
+        <w:contextualSpacing/>
+        <w:jc w:val="both"/>
+        <w:rPr>
+          <w:rFonts w:ascii="Arial Unicode MS" w:hAnsi="Arial Unicode MS" w:eastAsia="Arial Unicode MS" w:cs="Arial Unicode MS"/>
+        </w:rPr>
+      </w:pPr>
+      <w:r>
+        <w:rPr>
+          <w:rFonts w:eastAsia="Arial Unicode MS" w:cs="Arial Unicode MS" w:ascii="Arial Unicode MS" w:hAnsi="Arial Unicode MS"/>
+        </w:rPr>
+      </w:r>
+    </w:p>
+    <w:p>
+      <w:pPr>
+        <w:pStyle w:val="Normal"/>
+        <w:spacing w:before="0" w:after="0"/>
+        <w:contextualSpacing/>
+        <w:jc w:val="both"/>
+        <w:rPr/>
+      </w:pPr>
+      <w:r>
+        <w:rPr/>
+        <w:t xml:space="preserve">The second part of the project will focus on writing your own smart contract to implement the </w:t>
+      </w:r>
+      <w:hyperlink r:id="rId6">
+        <w:r>
+          <w:rPr>
+            <w:rStyle w:val="InternetLink"/>
+          </w:rPr>
+          <w:t>Morra</w:t>
+        </w:r>
+      </w:hyperlink>
+      <w:r>
+        <w:rPr/>
+        <w:t xml:space="preserve"> game. The contract will allow two players (A and B) to play a game of Morra at any point in time. Each player picks a number between 1-5 and also guesses which number their fellow player has picked. They both show their hands and, in case only player A guesses correctly, A wins and is rewarded x Ether, where x is the sum of the numbers both players guessed (similarly if B wins). After the game ends, a player can initiate a new game with the contract.</w:t>
+      </w:r>
+    </w:p>
+    <w:p>
+      <w:pPr>
+        <w:pStyle w:val="Normal"/>
+        <w:spacing w:before="0" w:after="0"/>
+        <w:contextualSpacing/>
+        <w:jc w:val="both"/>
+        <w:rPr/>
+      </w:pPr>
+      <w:r>
+        <w:rPr/>
+      </w:r>
+    </w:p>
+    <w:p>
+      <w:pPr>
+        <w:pStyle w:val="Normal"/>
+        <w:spacing w:before="0" w:after="0"/>
+        <w:contextualSpacing/>
+        <w:jc w:val="both"/>
+        <w:rPr/>
+      </w:pPr>
+      <w:r>
+        <w:rPr/>
+        <w:t xml:space="preserve">You will have to implement the smart contract and deploy it in our private Ethereum ledger. After deploying your contract, you should engage with other students’ contracts in order to win more ether and feed the Cookie Monster. Before you engage with a fellow student smart contract you should evaluate their code and analyze its features in terms of fairness (refer to Lecture </w:t>
+      </w:r>
+      <w:r>
+        <w:rPr/>
+        <w:t>04</w:t>
+      </w:r>
+      <w:r>
+        <w:rPr/>
+        <w:t xml:space="preserve">). </w:t>
+      </w:r>
+    </w:p>
+    <w:p>
+      <w:pPr>
+        <w:pStyle w:val="Heading4"/>
+        <w:rPr/>
+      </w:pPr>
+      <w:bookmarkStart w:id="5" w:name="_5m3q09b6g1go"/>
+      <w:bookmarkEnd w:id="5"/>
+      <w:r>
+        <w:rPr/>
+        <w:t>Report</w:t>
+      </w:r>
+    </w:p>
+    <w:p>
+      <w:pPr>
+        <w:pStyle w:val="Normal"/>
+        <w:spacing w:before="0" w:after="0"/>
+        <w:contextualSpacing/>
+        <w:jc w:val="both"/>
+        <w:rPr/>
+      </w:pPr>
+      <w:r>
+        <w:rPr/>
+        <w:t>Your report should contain:</w:t>
+      </w:r>
+    </w:p>
+    <w:p>
+      <w:pPr>
+        <w:pStyle w:val="Normal"/>
+        <w:numPr>
+          <w:ilvl w:val="0"/>
+          <w:numId w:val="2"/>
+        </w:numPr>
+        <w:ind w:left="720" w:hanging="360"/>
+        <w:jc w:val="both"/>
+        <w:rPr/>
+      </w:pPr>
+      <w:r>
+        <w:rPr/>
+        <w:t>A detailed description of the high-level decisions you made for the design of your contract, including</w:t>
+      </w:r>
+      <w:bookmarkStart w:id="6" w:name="__DdeLink__109_2350913832"/>
+      <w:r>
+        <w:rPr/>
+        <w:t xml:space="preserve"> (but not limited to)</w:t>
+      </w:r>
+      <w:bookmarkEnd w:id="6"/>
+      <w:r>
+        <w:rPr/>
+        <w:t>:</w:t>
       </w:r>
     </w:p>
     <w:p>
@@ -880,13 +874,11 @@
         </w:numPr>
         <w:ind w:left="1440" w:hanging="360"/>
         <w:jc w:val="both"/>
-        <w:rPr>
-          <w:u w:val="none"/>
-        </w:rPr>
-      </w:pPr>
-      <w:r>
-        <w:rPr/>
-        <w:t>Any vulnerabilities discovered?</w:t>
+        <w:rPr/>
+      </w:pPr>
+      <w:r>
+        <w:rPr/>
+        <w:t>When and how is the deposit amount of each game decided and committed?</w:t>
       </w:r>
     </w:p>
     <w:p>
@@ -898,13 +890,27 @@
         </w:numPr>
         <w:ind w:left="1440" w:hanging="360"/>
         <w:jc w:val="both"/>
-        <w:rPr>
-          <w:u w:val="none"/>
-        </w:rPr>
-      </w:pPr>
-      <w:r>
-        <w:rPr/>
-        <w:t>Is there a way for a player exploit any of the vulnerabilities to win the game?</w:t>
+        <w:rPr/>
+      </w:pPr>
+      <w:r>
+        <w:rPr/>
+        <w:t>How are the winnings sent to the winner?</w:t>
+      </w:r>
+    </w:p>
+    <w:p>
+      <w:pPr>
+        <w:pStyle w:val="Normal"/>
+        <w:numPr>
+          <w:ilvl w:val="1"/>
+          <w:numId w:val="2"/>
+        </w:numPr>
+        <w:ind w:left="1440" w:hanging="360"/>
+        <w:jc w:val="both"/>
+        <w:rPr/>
+      </w:pPr>
+      <w:r>
+        <w:rPr/>
+        <w:t>What happens in case of a draw?</w:t>
       </w:r>
     </w:p>
     <w:p>
@@ -920,7 +926,15 @@
       </w:pPr>
       <w:r>
         <w:rPr/>
-        <w:t xml:space="preserve">A description of mechanisms that you have found that can mitigate vulnerabilities. </w:t>
+        <w:t xml:space="preserve">A </w:t>
+      </w:r>
+      <w:r>
+        <w:rPr/>
+        <w:t xml:space="preserve">detailed </w:t>
+      </w:r>
+      <w:r>
+        <w:rPr/>
+        <w:t>gas evaluation of your implementations, including:</w:t>
       </w:r>
     </w:p>
     <w:p>
@@ -932,13 +946,117 @@
         </w:numPr>
         <w:ind w:left="1440" w:hanging="360"/>
         <w:jc w:val="both"/>
-        <w:rPr>
-          <w:u w:val="none"/>
-        </w:rPr>
-      </w:pPr>
-      <w:r>
-        <w:rPr/>
-        <w:t xml:space="preserve">Provide a detailed analysis of their security. </w:t>
+        <w:rPr/>
+      </w:pPr>
+      <w:r>
+        <w:rPr/>
+        <w:t>The cost of deploying and interacting with your contracts</w:t>
+      </w:r>
+    </w:p>
+    <w:p>
+      <w:pPr>
+        <w:pStyle w:val="Normal"/>
+        <w:numPr>
+          <w:ilvl w:val="1"/>
+          <w:numId w:val="2"/>
+        </w:numPr>
+        <w:ind w:left="1440" w:hanging="360"/>
+        <w:jc w:val="both"/>
+        <w:rPr/>
+      </w:pPr>
+      <w:r>
+        <w:rPr/>
+        <w:t>Whether your contracts are fair to both players or whether one has to pay more than the other</w:t>
+      </w:r>
+    </w:p>
+    <w:p>
+      <w:pPr>
+        <w:pStyle w:val="Normal"/>
+        <w:numPr>
+          <w:ilvl w:val="1"/>
+          <w:numId w:val="2"/>
+        </w:numPr>
+        <w:jc w:val="both"/>
+        <w:rPr/>
+      </w:pPr>
+      <w:r>
+        <w:rPr/>
+        <w:t>Techniques to make your contract more cost effective and/or fair</w:t>
+      </w:r>
+    </w:p>
+    <w:p>
+      <w:pPr>
+        <w:pStyle w:val="Normal"/>
+        <w:numPr>
+          <w:ilvl w:val="0"/>
+          <w:numId w:val="2"/>
+        </w:numPr>
+        <w:jc w:val="both"/>
+        <w:rPr/>
+      </w:pPr>
+      <w:r>
+        <w:rPr/>
+        <w:t>A thorough listing of potential hazards and vulnerabilities that can occur in the smart contract. Provide a detailed analysis of the security of mechanisms that you have found to mitigate these hazards.</w:t>
+      </w:r>
+    </w:p>
+    <w:p>
+      <w:pPr>
+        <w:pStyle w:val="Normal"/>
+        <w:numPr>
+          <w:ilvl w:val="0"/>
+          <w:numId w:val="2"/>
+        </w:numPr>
+        <w:jc w:val="both"/>
+        <w:rPr/>
+      </w:pPr>
+      <w:r>
+        <w:rPr/>
+        <w:t>A description of your analysis of your fellow students’ contracts, including:</w:t>
+      </w:r>
+    </w:p>
+    <w:p>
+      <w:pPr>
+        <w:pStyle w:val="Normal"/>
+        <w:numPr>
+          <w:ilvl w:val="1"/>
+          <w:numId w:val="2"/>
+        </w:numPr>
+        <w:jc w:val="both"/>
+        <w:rPr/>
+      </w:pPr>
+      <w:r>
+        <w:rPr/>
+        <w:t>Any vulnerabilities discovered?</w:t>
+      </w:r>
+    </w:p>
+    <w:p>
+      <w:pPr>
+        <w:pStyle w:val="Normal"/>
+        <w:numPr>
+          <w:ilvl w:val="1"/>
+          <w:numId w:val="2"/>
+        </w:numPr>
+        <w:jc w:val="both"/>
+        <w:rPr/>
+      </w:pPr>
+      <w:r>
+        <w:rPr/>
+        <w:t>How could a player exploit any the vulnerabilities to win the game?</w:t>
+      </w:r>
+    </w:p>
+    <w:p>
+      <w:pPr>
+        <w:pStyle w:val="Normal"/>
+        <w:numPr>
+          <w:ilvl w:val="0"/>
+          <w:numId w:val="2"/>
+        </w:numPr>
+        <w:jc w:val="both"/>
+        <w:rPr/>
+      </w:pPr>
+      <w:r>
+        <w:rPr/>
+        <w:t>The transaction history of an execution of a game of Morra.</w:t>
       </w:r>
     </w:p>
     <w:p>
@@ -950,132 +1068,6 @@
         </w:numPr>
         <w:ind w:left="720" w:hanging="360"/>
         <w:jc w:val="both"/>
-        <w:rPr>
-          <w:u w:val="none"/>
-        </w:rPr>
-      </w:pPr>
-      <w:r>
-        <w:rPr/>
-        <w:t>A description of your high-level decision choices for the design of your contract, such as:</w:t>
-      </w:r>
-    </w:p>
-    <w:p>
-      <w:pPr>
-        <w:pStyle w:val="Normal"/>
-        <w:numPr>
-          <w:ilvl w:val="1"/>
-          <w:numId w:val="2"/>
-        </w:numPr>
-        <w:ind w:left="1440" w:hanging="360"/>
-        <w:jc w:val="both"/>
-        <w:rPr>
-          <w:u w:val="none"/>
-        </w:rPr>
-      </w:pPr>
-      <w:r>
-        <w:rPr/>
-        <w:t>How is the deposit amount of each game decided?</w:t>
-      </w:r>
-    </w:p>
-    <w:p>
-      <w:pPr>
-        <w:pStyle w:val="Normal"/>
-        <w:numPr>
-          <w:ilvl w:val="1"/>
-          <w:numId w:val="2"/>
-        </w:numPr>
-        <w:ind w:left="1440" w:hanging="360"/>
-        <w:jc w:val="both"/>
-        <w:rPr>
-          <w:u w:val="none"/>
-        </w:rPr>
-      </w:pPr>
-      <w:r>
-        <w:rPr/>
-        <w:t>How are the deposits sent to the winner?</w:t>
-      </w:r>
-    </w:p>
-    <w:p>
-      <w:pPr>
-        <w:pStyle w:val="Normal"/>
-        <w:numPr>
-          <w:ilvl w:val="0"/>
-          <w:numId w:val="2"/>
-        </w:numPr>
-        <w:ind w:left="720" w:hanging="360"/>
-        <w:jc w:val="both"/>
-        <w:rPr>
-          <w:u w:val="none"/>
-        </w:rPr>
-      </w:pPr>
-      <w:r>
-        <w:rPr/>
-        <w:t>A gas evaluation of your implementations, such as:</w:t>
-      </w:r>
-    </w:p>
-    <w:p>
-      <w:pPr>
-        <w:pStyle w:val="Normal"/>
-        <w:numPr>
-          <w:ilvl w:val="1"/>
-          <w:numId w:val="2"/>
-        </w:numPr>
-        <w:ind w:left="1440" w:hanging="360"/>
-        <w:jc w:val="both"/>
-        <w:rPr>
-          <w:u w:val="none"/>
-        </w:rPr>
-      </w:pPr>
-      <w:r>
-        <w:rPr/>
-        <w:t>Are your contracts fair to both players or does one have to pay more than the other?</w:t>
-      </w:r>
-    </w:p>
-    <w:p>
-      <w:pPr>
-        <w:pStyle w:val="Normal"/>
-        <w:numPr>
-          <w:ilvl w:val="1"/>
-          <w:numId w:val="2"/>
-        </w:numPr>
-        <w:ind w:left="1440" w:hanging="360"/>
-        <w:jc w:val="both"/>
-        <w:rPr>
-          <w:u w:val="none"/>
-        </w:rPr>
-      </w:pPr>
-      <w:r>
-        <w:rPr/>
-        <w:t>How would you make your contract more fair?</w:t>
-      </w:r>
-    </w:p>
-    <w:p>
-      <w:pPr>
-        <w:pStyle w:val="Normal"/>
-        <w:numPr>
-          <w:ilvl w:val="0"/>
-          <w:numId w:val="2"/>
-        </w:numPr>
-        <w:ind w:left="720" w:hanging="360"/>
-        <w:jc w:val="both"/>
-        <w:rPr>
-          <w:u w:val="none"/>
-        </w:rPr>
-      </w:pPr>
-      <w:r>
-        <w:rPr/>
-        <w:t>The transaction history of a game execution;</w:t>
-      </w:r>
-    </w:p>
-    <w:p>
-      <w:pPr>
-        <w:pStyle w:val="Normal"/>
-        <w:numPr>
-          <w:ilvl w:val="0"/>
-          <w:numId w:val="2"/>
-        </w:numPr>
-        <w:ind w:left="720" w:hanging="360"/>
-        <w:jc w:val="both"/>
         <w:rPr/>
       </w:pPr>
       <w:r>
@@ -1090,7 +1082,7 @@
           <w:ilvl w:val="0"/>
           <w:numId w:val="0"/>
         </w:numPr>
-        <w:ind w:left="1080" w:hanging="0"/>
+        <w:ind w:hanging="0"/>
         <w:jc w:val="both"/>
         <w:rPr>
           <w:u w:val="none"/>
@@ -1110,8 +1102,8 @@
         <w:jc w:val="both"/>
         <w:rPr/>
       </w:pPr>
-      <w:bookmarkStart w:id="8" w:name="_9tqfjxuozhbh"/>
-      <w:bookmarkEnd w:id="8"/>
+      <w:bookmarkStart w:id="7" w:name="_9tqfjxuozhbh"/>
+      <w:bookmarkEnd w:id="7"/>
       <w:r>
         <w:rPr/>
         <w:t>Submission</w:t>
@@ -1127,15 +1119,7 @@
       </w:pPr>
       <w:r>
         <w:rPr/>
-        <w:t xml:space="preserve">Your report for both parts should be submitted as a </w:t>
-      </w:r>
-      <w:r>
-        <w:rPr/>
-        <w:t>hard copy to ITO</w:t>
-      </w:r>
-      <w:r>
-        <w:rPr/>
-        <w:t xml:space="preserve"> with a cover page including just your name, student number and course details. Late submissions will not be accepted.</w:t>
+        <w:t>Your report for both parts should be submitted as a hard copy to ITO with a cover page including just your name, student number and course details. Late submissions will not be accepted.</w:t>
       </w:r>
     </w:p>
     <w:p>
@@ -1158,8 +1142,8 @@
         <w:jc w:val="both"/>
         <w:rPr/>
       </w:pPr>
-      <w:bookmarkStart w:id="9" w:name="_jk0xbzwjmmc8"/>
-      <w:bookmarkEnd w:id="9"/>
+      <w:bookmarkStart w:id="8" w:name="_jk0xbzwjmmc8"/>
+      <w:bookmarkEnd w:id="8"/>
       <w:r>
         <w:rPr/>
         <w:t>Experimentation</w:t>
@@ -1175,7 +1159,15 @@
       </w:pPr>
       <w:r>
         <w:rPr/>
-        <w:t>You are free to experiment with our private blockchain and deploy smart contracts to see how they work. However, note that you will be given a fixed amount of Ether, so you should use it wisely - especially if you plan on being the King by the end of the course.</w:t>
+        <w:t xml:space="preserve">You are free to experiment with our private blockchain and deploy smart contracts to see how they work. However, you will </w:t>
+      </w:r>
+      <w:r>
+        <w:rPr/>
+        <w:t xml:space="preserve">only </w:t>
+      </w:r>
+      <w:r>
+        <w:rPr/>
+        <w:t>be given a fixed amount of Ether, so you should use it wisely.</w:t>
       </w:r>
     </w:p>
     <w:sectPr>
@@ -2709,6 +2701,749 @@
       <w:u w:val="single"/>
     </w:rPr>
   </w:style>
+  <w:style w:type="character" w:styleId="ListLabel134">
+    <w:name w:val="ListLabel 134"/>
+    <w:qFormat/>
+    <w:rPr>
+      <w:u w:val="none"/>
+    </w:rPr>
+  </w:style>
+  <w:style w:type="character" w:styleId="ListLabel135">
+    <w:name w:val="ListLabel 135"/>
+    <w:qFormat/>
+    <w:rPr>
+      <w:u w:val="none"/>
+    </w:rPr>
+  </w:style>
+  <w:style w:type="character" w:styleId="ListLabel136">
+    <w:name w:val="ListLabel 136"/>
+    <w:qFormat/>
+    <w:rPr>
+      <w:u w:val="none"/>
+    </w:rPr>
+  </w:style>
+  <w:style w:type="character" w:styleId="ListLabel137">
+    <w:name w:val="ListLabel 137"/>
+    <w:qFormat/>
+    <w:rPr>
+      <w:u w:val="none"/>
+    </w:rPr>
+  </w:style>
+  <w:style w:type="character" w:styleId="ListLabel138">
+    <w:name w:val="ListLabel 138"/>
+    <w:qFormat/>
+    <w:rPr>
+      <w:u w:val="none"/>
+    </w:rPr>
+  </w:style>
+  <w:style w:type="character" w:styleId="ListLabel139">
+    <w:name w:val="ListLabel 139"/>
+    <w:qFormat/>
+    <w:rPr>
+      <w:u w:val="none"/>
+    </w:rPr>
+  </w:style>
+  <w:style w:type="character" w:styleId="ListLabel140">
+    <w:name w:val="ListLabel 140"/>
+    <w:qFormat/>
+    <w:rPr>
+      <w:u w:val="none"/>
+    </w:rPr>
+  </w:style>
+  <w:style w:type="character" w:styleId="ListLabel141">
+    <w:name w:val="ListLabel 141"/>
+    <w:qFormat/>
+    <w:rPr>
+      <w:u w:val="none"/>
+    </w:rPr>
+  </w:style>
+  <w:style w:type="character" w:styleId="ListLabel142">
+    <w:name w:val="ListLabel 142"/>
+    <w:qFormat/>
+    <w:rPr>
+      <w:u w:val="none"/>
+    </w:rPr>
+  </w:style>
+  <w:style w:type="character" w:styleId="ListLabel143">
+    <w:name w:val="ListLabel 143"/>
+    <w:qFormat/>
+    <w:rPr>
+      <w:rFonts w:cs="Wingdings"/>
+      <w:u w:val="none"/>
+    </w:rPr>
+  </w:style>
+  <w:style w:type="character" w:styleId="ListLabel144">
+    <w:name w:val="ListLabel 144"/>
+    <w:qFormat/>
+    <w:rPr>
+      <w:rFonts w:cs="Wingdings 2"/>
+      <w:u w:val="none"/>
+    </w:rPr>
+  </w:style>
+  <w:style w:type="character" w:styleId="ListLabel145">
+    <w:name w:val="ListLabel 145"/>
+    <w:qFormat/>
+    <w:rPr>
+      <w:rFonts w:cs="OpenSymbol"/>
+      <w:u w:val="none"/>
+    </w:rPr>
+  </w:style>
+  <w:style w:type="character" w:styleId="ListLabel146">
+    <w:name w:val="ListLabel 146"/>
+    <w:qFormat/>
+    <w:rPr>
+      <w:rFonts w:cs="Wingdings"/>
+      <w:u w:val="none"/>
+    </w:rPr>
+  </w:style>
+  <w:style w:type="character" w:styleId="ListLabel147">
+    <w:name w:val="ListLabel 147"/>
+    <w:qFormat/>
+    <w:rPr>
+      <w:rFonts w:cs="Wingdings 2"/>
+      <w:u w:val="none"/>
+    </w:rPr>
+  </w:style>
+  <w:style w:type="character" w:styleId="ListLabel148">
+    <w:name w:val="ListLabel 148"/>
+    <w:qFormat/>
+    <w:rPr>
+      <w:rFonts w:cs="OpenSymbol"/>
+      <w:u w:val="none"/>
+    </w:rPr>
+  </w:style>
+  <w:style w:type="character" w:styleId="ListLabel149">
+    <w:name w:val="ListLabel 149"/>
+    <w:qFormat/>
+    <w:rPr>
+      <w:rFonts w:cs="Wingdings"/>
+      <w:u w:val="none"/>
+    </w:rPr>
+  </w:style>
+  <w:style w:type="character" w:styleId="ListLabel150">
+    <w:name w:val="ListLabel 150"/>
+    <w:qFormat/>
+    <w:rPr>
+      <w:rFonts w:cs="Wingdings 2"/>
+      <w:u w:val="none"/>
+    </w:rPr>
+  </w:style>
+  <w:style w:type="character" w:styleId="ListLabel151">
+    <w:name w:val="ListLabel 151"/>
+    <w:qFormat/>
+    <w:rPr>
+      <w:rFonts w:cs="OpenSymbol"/>
+      <w:u w:val="none"/>
+    </w:rPr>
+  </w:style>
+  <w:style w:type="character" w:styleId="ListLabel152">
+    <w:name w:val="ListLabel 152"/>
+    <w:qFormat/>
+    <w:rPr>
+      <w:color w:val="1155CC"/>
+      <w:u w:val="single"/>
+    </w:rPr>
+  </w:style>
+  <w:style w:type="character" w:styleId="ListLabel153">
+    <w:name w:val="ListLabel 153"/>
+    <w:qFormat/>
+    <w:rPr>
+      <w:u w:val="none"/>
+    </w:rPr>
+  </w:style>
+  <w:style w:type="character" w:styleId="ListLabel154">
+    <w:name w:val="ListLabel 154"/>
+    <w:qFormat/>
+    <w:rPr>
+      <w:u w:val="none"/>
+    </w:rPr>
+  </w:style>
+  <w:style w:type="character" w:styleId="ListLabel155">
+    <w:name w:val="ListLabel 155"/>
+    <w:qFormat/>
+    <w:rPr>
+      <w:u w:val="none"/>
+    </w:rPr>
+  </w:style>
+  <w:style w:type="character" w:styleId="ListLabel156">
+    <w:name w:val="ListLabel 156"/>
+    <w:qFormat/>
+    <w:rPr>
+      <w:u w:val="none"/>
+    </w:rPr>
+  </w:style>
+  <w:style w:type="character" w:styleId="ListLabel157">
+    <w:name w:val="ListLabel 157"/>
+    <w:qFormat/>
+    <w:rPr>
+      <w:u w:val="none"/>
+    </w:rPr>
+  </w:style>
+  <w:style w:type="character" w:styleId="ListLabel158">
+    <w:name w:val="ListLabel 158"/>
+    <w:qFormat/>
+    <w:rPr>
+      <w:u w:val="none"/>
+    </w:rPr>
+  </w:style>
+  <w:style w:type="character" w:styleId="ListLabel159">
+    <w:name w:val="ListLabel 159"/>
+    <w:qFormat/>
+    <w:rPr>
+      <w:u w:val="none"/>
+    </w:rPr>
+  </w:style>
+  <w:style w:type="character" w:styleId="ListLabel160">
+    <w:name w:val="ListLabel 160"/>
+    <w:qFormat/>
+    <w:rPr>
+      <w:u w:val="none"/>
+    </w:rPr>
+  </w:style>
+  <w:style w:type="character" w:styleId="ListLabel161">
+    <w:name w:val="ListLabel 161"/>
+    <w:qFormat/>
+    <w:rPr>
+      <w:u w:val="none"/>
+    </w:rPr>
+  </w:style>
+  <w:style w:type="character" w:styleId="ListLabel162">
+    <w:name w:val="ListLabel 162"/>
+    <w:qFormat/>
+    <w:rPr>
+      <w:rFonts w:cs="Wingdings"/>
+      <w:u w:val="none"/>
+    </w:rPr>
+  </w:style>
+  <w:style w:type="character" w:styleId="ListLabel163">
+    <w:name w:val="ListLabel 163"/>
+    <w:qFormat/>
+    <w:rPr>
+      <w:rFonts w:cs="Wingdings 2"/>
+      <w:u w:val="none"/>
+    </w:rPr>
+  </w:style>
+  <w:style w:type="character" w:styleId="ListLabel164">
+    <w:name w:val="ListLabel 164"/>
+    <w:qFormat/>
+    <w:rPr>
+      <w:rFonts w:cs="OpenSymbol"/>
+      <w:u w:val="none"/>
+    </w:rPr>
+  </w:style>
+  <w:style w:type="character" w:styleId="ListLabel165">
+    <w:name w:val="ListLabel 165"/>
+    <w:qFormat/>
+    <w:rPr>
+      <w:rFonts w:cs="Wingdings"/>
+      <w:u w:val="none"/>
+    </w:rPr>
+  </w:style>
+  <w:style w:type="character" w:styleId="ListLabel166">
+    <w:name w:val="ListLabel 166"/>
+    <w:qFormat/>
+    <w:rPr>
+      <w:rFonts w:cs="Wingdings 2"/>
+      <w:u w:val="none"/>
+    </w:rPr>
+  </w:style>
+  <w:style w:type="character" w:styleId="ListLabel167">
+    <w:name w:val="ListLabel 167"/>
+    <w:qFormat/>
+    <w:rPr>
+      <w:rFonts w:cs="OpenSymbol"/>
+      <w:u w:val="none"/>
+    </w:rPr>
+  </w:style>
+  <w:style w:type="character" w:styleId="ListLabel168">
+    <w:name w:val="ListLabel 168"/>
+    <w:qFormat/>
+    <w:rPr>
+      <w:rFonts w:cs="Wingdings"/>
+      <w:u w:val="none"/>
+    </w:rPr>
+  </w:style>
+  <w:style w:type="character" w:styleId="ListLabel169">
+    <w:name w:val="ListLabel 169"/>
+    <w:qFormat/>
+    <w:rPr>
+      <w:rFonts w:cs="Wingdings 2"/>
+      <w:u w:val="none"/>
+    </w:rPr>
+  </w:style>
+  <w:style w:type="character" w:styleId="ListLabel170">
+    <w:name w:val="ListLabel 170"/>
+    <w:qFormat/>
+    <w:rPr>
+      <w:rFonts w:cs="OpenSymbol"/>
+      <w:u w:val="none"/>
+    </w:rPr>
+  </w:style>
+  <w:style w:type="character" w:styleId="ListLabel171">
+    <w:name w:val="ListLabel 171"/>
+    <w:qFormat/>
+    <w:rPr>
+      <w:color w:val="1155CC"/>
+      <w:u w:val="single"/>
+    </w:rPr>
+  </w:style>
+  <w:style w:type="character" w:styleId="ListLabel172">
+    <w:name w:val="ListLabel 172"/>
+    <w:qFormat/>
+    <w:rPr/>
+  </w:style>
+  <w:style w:type="character" w:styleId="ListLabel173">
+    <w:name w:val="ListLabel 173"/>
+    <w:qFormat/>
+    <w:rPr>
+      <w:u w:val="none"/>
+    </w:rPr>
+  </w:style>
+  <w:style w:type="character" w:styleId="ListLabel174">
+    <w:name w:val="ListLabel 174"/>
+    <w:qFormat/>
+    <w:rPr>
+      <w:u w:val="none"/>
+    </w:rPr>
+  </w:style>
+  <w:style w:type="character" w:styleId="ListLabel175">
+    <w:name w:val="ListLabel 175"/>
+    <w:qFormat/>
+    <w:rPr>
+      <w:u w:val="none"/>
+    </w:rPr>
+  </w:style>
+  <w:style w:type="character" w:styleId="ListLabel176">
+    <w:name w:val="ListLabel 176"/>
+    <w:qFormat/>
+    <w:rPr>
+      <w:u w:val="none"/>
+    </w:rPr>
+  </w:style>
+  <w:style w:type="character" w:styleId="ListLabel177">
+    <w:name w:val="ListLabel 177"/>
+    <w:qFormat/>
+    <w:rPr>
+      <w:u w:val="none"/>
+    </w:rPr>
+  </w:style>
+  <w:style w:type="character" w:styleId="ListLabel178">
+    <w:name w:val="ListLabel 178"/>
+    <w:qFormat/>
+    <w:rPr>
+      <w:u w:val="none"/>
+    </w:rPr>
+  </w:style>
+  <w:style w:type="character" w:styleId="ListLabel179">
+    <w:name w:val="ListLabel 179"/>
+    <w:qFormat/>
+    <w:rPr>
+      <w:u w:val="none"/>
+    </w:rPr>
+  </w:style>
+  <w:style w:type="character" w:styleId="ListLabel180">
+    <w:name w:val="ListLabel 180"/>
+    <w:qFormat/>
+    <w:rPr>
+      <w:u w:val="none"/>
+    </w:rPr>
+  </w:style>
+  <w:style w:type="character" w:styleId="ListLabel181">
+    <w:name w:val="ListLabel 181"/>
+    <w:qFormat/>
+    <w:rPr>
+      <w:u w:val="none"/>
+    </w:rPr>
+  </w:style>
+  <w:style w:type="character" w:styleId="ListLabel182">
+    <w:name w:val="ListLabel 182"/>
+    <w:qFormat/>
+    <w:rPr>
+      <w:rFonts w:cs="Wingdings"/>
+      <w:u w:val="none"/>
+    </w:rPr>
+  </w:style>
+  <w:style w:type="character" w:styleId="ListLabel183">
+    <w:name w:val="ListLabel 183"/>
+    <w:qFormat/>
+    <w:rPr>
+      <w:rFonts w:cs="Wingdings 2"/>
+      <w:u w:val="none"/>
+    </w:rPr>
+  </w:style>
+  <w:style w:type="character" w:styleId="ListLabel184">
+    <w:name w:val="ListLabel 184"/>
+    <w:qFormat/>
+    <w:rPr>
+      <w:rFonts w:cs="OpenSymbol"/>
+      <w:u w:val="none"/>
+    </w:rPr>
+  </w:style>
+  <w:style w:type="character" w:styleId="ListLabel185">
+    <w:name w:val="ListLabel 185"/>
+    <w:qFormat/>
+    <w:rPr>
+      <w:rFonts w:cs="Wingdings"/>
+      <w:u w:val="none"/>
+    </w:rPr>
+  </w:style>
+  <w:style w:type="character" w:styleId="ListLabel186">
+    <w:name w:val="ListLabel 186"/>
+    <w:qFormat/>
+    <w:rPr>
+      <w:rFonts w:cs="Wingdings 2"/>
+      <w:u w:val="none"/>
+    </w:rPr>
+  </w:style>
+  <w:style w:type="character" w:styleId="ListLabel187">
+    <w:name w:val="ListLabel 187"/>
+    <w:qFormat/>
+    <w:rPr>
+      <w:rFonts w:cs="OpenSymbol"/>
+      <w:u w:val="none"/>
+    </w:rPr>
+  </w:style>
+  <w:style w:type="character" w:styleId="ListLabel188">
+    <w:name w:val="ListLabel 188"/>
+    <w:qFormat/>
+    <w:rPr>
+      <w:rFonts w:cs="Wingdings"/>
+      <w:u w:val="none"/>
+    </w:rPr>
+  </w:style>
+  <w:style w:type="character" w:styleId="ListLabel189">
+    <w:name w:val="ListLabel 189"/>
+    <w:qFormat/>
+    <w:rPr>
+      <w:rFonts w:cs="Wingdings 2"/>
+      <w:u w:val="none"/>
+    </w:rPr>
+  </w:style>
+  <w:style w:type="character" w:styleId="ListLabel190">
+    <w:name w:val="ListLabel 190"/>
+    <w:qFormat/>
+    <w:rPr>
+      <w:rFonts w:cs="OpenSymbol"/>
+      <w:u w:val="none"/>
+    </w:rPr>
+  </w:style>
+  <w:style w:type="character" w:styleId="ListLabel191">
+    <w:name w:val="ListLabel 191"/>
+    <w:qFormat/>
+    <w:rPr>
+      <w:color w:val="1155CC"/>
+      <w:u w:val="single"/>
+    </w:rPr>
+  </w:style>
+  <w:style w:type="character" w:styleId="ListLabel192">
+    <w:name w:val="ListLabel 192"/>
+    <w:qFormat/>
+    <w:rPr/>
+  </w:style>
+  <w:style w:type="character" w:styleId="VisitedInternetLink">
+    <w:name w:val="Visited Internet Link"/>
+    <w:rPr>
+      <w:color w:val="800000"/>
+      <w:u w:val="single"/>
+      <w:lang w:val="zxx" w:eastAsia="zxx" w:bidi="zxx"/>
+    </w:rPr>
+  </w:style>
+  <w:style w:type="character" w:styleId="ListLabel193">
+    <w:name w:val="ListLabel 193"/>
+    <w:qFormat/>
+    <w:rPr>
+      <w:u w:val="none"/>
+    </w:rPr>
+  </w:style>
+  <w:style w:type="character" w:styleId="ListLabel194">
+    <w:name w:val="ListLabel 194"/>
+    <w:qFormat/>
+    <w:rPr>
+      <w:u w:val="none"/>
+    </w:rPr>
+  </w:style>
+  <w:style w:type="character" w:styleId="ListLabel195">
+    <w:name w:val="ListLabel 195"/>
+    <w:qFormat/>
+    <w:rPr>
+      <w:u w:val="none"/>
+    </w:rPr>
+  </w:style>
+  <w:style w:type="character" w:styleId="ListLabel196">
+    <w:name w:val="ListLabel 196"/>
+    <w:qFormat/>
+    <w:rPr>
+      <w:u w:val="none"/>
+    </w:rPr>
+  </w:style>
+  <w:style w:type="character" w:styleId="ListLabel197">
+    <w:name w:val="ListLabel 197"/>
+    <w:qFormat/>
+    <w:rPr>
+      <w:u w:val="none"/>
+    </w:rPr>
+  </w:style>
+  <w:style w:type="character" w:styleId="ListLabel198">
+    <w:name w:val="ListLabel 198"/>
+    <w:qFormat/>
+    <w:rPr>
+      <w:u w:val="none"/>
+    </w:rPr>
+  </w:style>
+  <w:style w:type="character" w:styleId="ListLabel199">
+    <w:name w:val="ListLabel 199"/>
+    <w:qFormat/>
+    <w:rPr>
+      <w:u w:val="none"/>
+    </w:rPr>
+  </w:style>
+  <w:style w:type="character" w:styleId="ListLabel200">
+    <w:name w:val="ListLabel 200"/>
+    <w:qFormat/>
+    <w:rPr>
+      <w:u w:val="none"/>
+    </w:rPr>
+  </w:style>
+  <w:style w:type="character" w:styleId="ListLabel201">
+    <w:name w:val="ListLabel 201"/>
+    <w:qFormat/>
+    <w:rPr>
+      <w:u w:val="none"/>
+    </w:rPr>
+  </w:style>
+  <w:style w:type="character" w:styleId="ListLabel202">
+    <w:name w:val="ListLabel 202"/>
+    <w:qFormat/>
+    <w:rPr>
+      <w:rFonts w:cs="Wingdings"/>
+      <w:u w:val="none"/>
+    </w:rPr>
+  </w:style>
+  <w:style w:type="character" w:styleId="ListLabel203">
+    <w:name w:val="ListLabel 203"/>
+    <w:qFormat/>
+    <w:rPr>
+      <w:rFonts w:cs="Wingdings 2"/>
+      <w:u w:val="none"/>
+    </w:rPr>
+  </w:style>
+  <w:style w:type="character" w:styleId="ListLabel204">
+    <w:name w:val="ListLabel 204"/>
+    <w:qFormat/>
+    <w:rPr>
+      <w:rFonts w:cs="OpenSymbol"/>
+      <w:u w:val="none"/>
+    </w:rPr>
+  </w:style>
+  <w:style w:type="character" w:styleId="ListLabel205">
+    <w:name w:val="ListLabel 205"/>
+    <w:qFormat/>
+    <w:rPr>
+      <w:rFonts w:cs="Wingdings"/>
+      <w:u w:val="none"/>
+    </w:rPr>
+  </w:style>
+  <w:style w:type="character" w:styleId="ListLabel206">
+    <w:name w:val="ListLabel 206"/>
+    <w:qFormat/>
+    <w:rPr>
+      <w:rFonts w:cs="Wingdings 2"/>
+      <w:u w:val="none"/>
+    </w:rPr>
+  </w:style>
+  <w:style w:type="character" w:styleId="ListLabel207">
+    <w:name w:val="ListLabel 207"/>
+    <w:qFormat/>
+    <w:rPr>
+      <w:rFonts w:cs="OpenSymbol"/>
+      <w:u w:val="none"/>
+    </w:rPr>
+  </w:style>
+  <w:style w:type="character" w:styleId="ListLabel208">
+    <w:name w:val="ListLabel 208"/>
+    <w:qFormat/>
+    <w:rPr>
+      <w:rFonts w:cs="Wingdings"/>
+      <w:u w:val="none"/>
+    </w:rPr>
+  </w:style>
+  <w:style w:type="character" w:styleId="ListLabel209">
+    <w:name w:val="ListLabel 209"/>
+    <w:qFormat/>
+    <w:rPr>
+      <w:rFonts w:cs="Wingdings 2"/>
+      <w:u w:val="none"/>
+    </w:rPr>
+  </w:style>
+  <w:style w:type="character" w:styleId="ListLabel210">
+    <w:name w:val="ListLabel 210"/>
+    <w:qFormat/>
+    <w:rPr>
+      <w:rFonts w:cs="OpenSymbol"/>
+      <w:u w:val="none"/>
+    </w:rPr>
+  </w:style>
+  <w:style w:type="character" w:styleId="ListLabel211">
+    <w:name w:val="ListLabel 211"/>
+    <w:qFormat/>
+    <w:rPr>
+      <w:color w:val="1155CC"/>
+      <w:u w:val="single"/>
+    </w:rPr>
+  </w:style>
+  <w:style w:type="character" w:styleId="ListLabel212">
+    <w:name w:val="ListLabel 212"/>
+    <w:qFormat/>
+    <w:rPr/>
+  </w:style>
+  <w:style w:type="character" w:styleId="ListLabel213">
+    <w:name w:val="ListLabel 213"/>
+    <w:qFormat/>
+    <w:rPr>
+      <w:u w:val="none"/>
+    </w:rPr>
+  </w:style>
+  <w:style w:type="character" w:styleId="ListLabel214">
+    <w:name w:val="ListLabel 214"/>
+    <w:qFormat/>
+    <w:rPr>
+      <w:u w:val="none"/>
+    </w:rPr>
+  </w:style>
+  <w:style w:type="character" w:styleId="ListLabel215">
+    <w:name w:val="ListLabel 215"/>
+    <w:qFormat/>
+    <w:rPr>
+      <w:u w:val="none"/>
+    </w:rPr>
+  </w:style>
+  <w:style w:type="character" w:styleId="ListLabel216">
+    <w:name w:val="ListLabel 216"/>
+    <w:qFormat/>
+    <w:rPr>
+      <w:u w:val="none"/>
+    </w:rPr>
+  </w:style>
+  <w:style w:type="character" w:styleId="ListLabel217">
+    <w:name w:val="ListLabel 217"/>
+    <w:qFormat/>
+    <w:rPr>
+      <w:u w:val="none"/>
+    </w:rPr>
+  </w:style>
+  <w:style w:type="character" w:styleId="ListLabel218">
+    <w:name w:val="ListLabel 218"/>
+    <w:qFormat/>
+    <w:rPr>
+      <w:u w:val="none"/>
+    </w:rPr>
+  </w:style>
+  <w:style w:type="character" w:styleId="ListLabel219">
+    <w:name w:val="ListLabel 219"/>
+    <w:qFormat/>
+    <w:rPr>
+      <w:u w:val="none"/>
+    </w:rPr>
+  </w:style>
+  <w:style w:type="character" w:styleId="ListLabel220">
+    <w:name w:val="ListLabel 220"/>
+    <w:qFormat/>
+    <w:rPr>
+      <w:u w:val="none"/>
+    </w:rPr>
+  </w:style>
+  <w:style w:type="character" w:styleId="ListLabel221">
+    <w:name w:val="ListLabel 221"/>
+    <w:qFormat/>
+    <w:rPr>
+      <w:u w:val="none"/>
+    </w:rPr>
+  </w:style>
+  <w:style w:type="character" w:styleId="ListLabel222">
+    <w:name w:val="ListLabel 222"/>
+    <w:qFormat/>
+    <w:rPr>
+      <w:rFonts w:cs="Wingdings"/>
+      <w:u w:val="none"/>
+    </w:rPr>
+  </w:style>
+  <w:style w:type="character" w:styleId="ListLabel223">
+    <w:name w:val="ListLabel 223"/>
+    <w:qFormat/>
+    <w:rPr>
+      <w:rFonts w:cs="Wingdings 2"/>
+      <w:u w:val="none"/>
+    </w:rPr>
+  </w:style>
+  <w:style w:type="character" w:styleId="ListLabel224">
+    <w:name w:val="ListLabel 224"/>
+    <w:qFormat/>
+    <w:rPr>
+      <w:rFonts w:cs="OpenSymbol"/>
+      <w:u w:val="none"/>
+    </w:rPr>
+  </w:style>
+  <w:style w:type="character" w:styleId="ListLabel225">
+    <w:name w:val="ListLabel 225"/>
+    <w:qFormat/>
+    <w:rPr>
+      <w:rFonts w:cs="Wingdings"/>
+      <w:u w:val="none"/>
+    </w:rPr>
+  </w:style>
+  <w:style w:type="character" w:styleId="ListLabel226">
+    <w:name w:val="ListLabel 226"/>
+    <w:qFormat/>
+    <w:rPr>
+      <w:rFonts w:cs="Wingdings 2"/>
+      <w:u w:val="none"/>
+    </w:rPr>
+  </w:style>
+  <w:style w:type="character" w:styleId="ListLabel227">
+    <w:name w:val="ListLabel 227"/>
+    <w:qFormat/>
+    <w:rPr>
+      <w:rFonts w:cs="OpenSymbol"/>
+      <w:u w:val="none"/>
+    </w:rPr>
+  </w:style>
+  <w:style w:type="character" w:styleId="ListLabel228">
+    <w:name w:val="ListLabel 228"/>
+    <w:qFormat/>
+    <w:rPr>
+      <w:rFonts w:cs="Wingdings"/>
+      <w:u w:val="none"/>
+    </w:rPr>
+  </w:style>
+  <w:style w:type="character" w:styleId="ListLabel229">
+    <w:name w:val="ListLabel 229"/>
+    <w:qFormat/>
+    <w:rPr>
+      <w:rFonts w:cs="Wingdings 2"/>
+      <w:u w:val="none"/>
+    </w:rPr>
+  </w:style>
+  <w:style w:type="character" w:styleId="ListLabel230">
+    <w:name w:val="ListLabel 230"/>
+    <w:qFormat/>
+    <w:rPr>
+      <w:rFonts w:cs="OpenSymbol"/>
+      <w:u w:val="none"/>
+    </w:rPr>
+  </w:style>
+  <w:style w:type="character" w:styleId="ListLabel231">
+    <w:name w:val="ListLabel 231"/>
+    <w:qFormat/>
+    <w:rPr>
+      <w:color w:val="1155CC"/>
+      <w:u w:val="single"/>
+    </w:rPr>
+  </w:style>
+  <w:style w:type="character" w:styleId="ListLabel232">
+    <w:name w:val="ListLabel 232"/>
+    <w:qFormat/>
+    <w:rPr/>
+  </w:style>
   <w:style w:type="paragraph" w:styleId="Heading">
     <w:name w:val="Heading"/>
     <w:basedOn w:val="Normal"/>
@@ -2818,6 +3553,20 @@
       <w:color w:val="666666"/>
       <w:sz w:val="30"/>
       <w:szCs w:val="30"/>
+    </w:rPr>
+  </w:style>
+  <w:style w:type="paragraph" w:styleId="PreformattedText">
+    <w:name w:val="Preformatted Text"/>
+    <w:basedOn w:val="Normal"/>
+    <w:qFormat/>
+    <w:pPr>
+      <w:spacing w:before="0" w:after="0"/>
+      <w:contextualSpacing/>
+    </w:pPr>
+    <w:rPr>
+      <w:rFonts w:ascii="Liberation Mono" w:hAnsi="Liberation Mono" w:eastAsia="AR PL SungtiL GB" w:cs="Liberation Mono"/>
+      <w:sz w:val="20"/>
+      <w:szCs w:val="20"/>
     </w:rPr>
   </w:style>
   <w:style w:type="table" w:default="1" w:styleId="TableNormal">

</xml_diff>